<commit_message>
Wetlands Version 3 :Todos los requerimientos terminados, javadoc terminado(no compilado),diagrama de clases actualizado,analisis de requerimientos terminado, Sin tablas de trazabilidad.
</commit_message>
<xml_diff>
--- a/doc/Tarea integradora 2 Wetlands.docx
+++ b/doc/Tarea integradora 2 Wetlands.docx
@@ -7,13 +7,8 @@
         <w:jc w:val="center"/>
       </w:pPr>
       <w:r>
-        <w:t xml:space="preserve">Tarea integradora 2 </w:t>
+        <w:t>Tarea integradora 2 Wetlands</w:t>
       </w:r>
-      <w:proofErr w:type="spellStart"/>
-      <w:r>
-        <w:t>Wetlands</w:t>
-      </w:r>
-      <w:proofErr w:type="spellEnd"/>
     </w:p>
     <w:p>
       <w:r>
@@ -31,15 +26,7 @@
         <w:t>ner</w:t>
       </w:r>
       <w:r>
-        <w:t xml:space="preserve"> el nombre, la zona de ubicación (urbana, rural), tipo (público o privado), cantidad de km2, </w:t>
-      </w:r>
-      <w:proofErr w:type="spellStart"/>
-      <w:r>
-        <w:t>url</w:t>
-      </w:r>
-      <w:proofErr w:type="spellEnd"/>
-      <w:r>
-        <w:t xml:space="preserve"> de la foto y si se ha declarado área protegida. Si es rural se tendrá el nombre del corregimiento y si es urbano tendrá el nombre del barrio.</w:t>
+        <w:t xml:space="preserve"> el nombre, la zona de ubicación (urbana, rural), tipo (público o privado), cantidad de km2, url de la foto y si se ha declarado área protegida. Si es rural se tendrá el nombre del corregimiento y si es urbano tendrá el nombre del barrio.</w:t>
       </w:r>
     </w:p>
     <w:p>
@@ -47,18 +34,10 @@
         <w:t>Rf2. El sistema debe permitir registrar una nueva especie y asignarle un humedal, de la especie se</w:t>
       </w:r>
       <w:r>
-        <w:t xml:space="preserve"> </w:t>
-      </w:r>
-      <w:proofErr w:type="gramStart"/>
-      <w:r>
-        <w:t xml:space="preserve">necesita </w:t>
+        <w:t xml:space="preserve"> necesita </w:t>
       </w:r>
       <w:r>
-        <w:t>:</w:t>
-      </w:r>
-      <w:proofErr w:type="gramEnd"/>
-      <w:r>
-        <w:t xml:space="preserve"> nombre, nombre científico, si la especie es migratoria, tipo (flora terrestre, flora acuática, ave, mamífero, acuático).</w:t>
+        <w:t>: nombre, nombre científico, si la especie es migratoria, tipo (flora terrestre, flora acuática, ave, mamífero, acuático).</w:t>
       </w:r>
     </w:p>
     <w:p>
@@ -72,10 +51,7 @@
         <w:t xml:space="preserve">r crear un evento y registrarlo en un humedal, estos pueden ser </w:t>
       </w:r>
       <w:r>
-        <w:t>mantenimientos</w:t>
-      </w:r>
-      <w:r>
-        <w:t>, visitas de colegio, actividades de mejoramiento y celebraciones. De estos se registrará la fecha, quien realiza el evento, el valor y una descripción.</w:t>
+        <w:t>mantenimientos, visitas de colegio, actividades de mejoramiento y celebraciones. De estos se registrará la fecha, quien realiza el evento, el valor y una descripción.</w:t>
       </w:r>
     </w:p>
     <w:p>
@@ -203,36 +179,16 @@
                 <w:szCs w:val="24"/>
                 <w:lang w:eastAsia="es-CO"/>
               </w:rPr>
-              <w:t>R</w:t>
-            </w:r>
-            <w:proofErr w:type="gramStart"/>
-            <w:r>
-              <w:rPr>
-                <w:rFonts w:ascii="Times New Roman" w:eastAsia="Times New Roman" w:hAnsi="Times New Roman" w:cs="Times New Roman"/>
-                <w:sz w:val="24"/>
-                <w:szCs w:val="24"/>
-                <w:lang w:eastAsia="es-CO"/>
-              </w:rPr>
-              <w:t>1:</w:t>
-            </w:r>
-            <w:r>
-              <w:rPr>
-                <w:rFonts w:ascii="Times New Roman" w:eastAsia="Times New Roman" w:hAnsi="Times New Roman" w:cs="Times New Roman"/>
-                <w:sz w:val="24"/>
-                <w:szCs w:val="24"/>
-                <w:lang w:eastAsia="es-CO"/>
-              </w:rPr>
-              <w:t>Creación</w:t>
-            </w:r>
-            <w:proofErr w:type="gramEnd"/>
-            <w:r>
-              <w:rPr>
-                <w:rFonts w:ascii="Times New Roman" w:eastAsia="Times New Roman" w:hAnsi="Times New Roman" w:cs="Times New Roman"/>
-                <w:sz w:val="24"/>
-                <w:szCs w:val="24"/>
-                <w:lang w:eastAsia="es-CO"/>
-              </w:rPr>
-              <w:t xml:space="preserve"> de humedales</w:t>
+              <w:t>R1:</w:t>
+            </w:r>
+            <w:r>
+              <w:rPr>
+                <w:rFonts w:ascii="Times New Roman" w:eastAsia="Times New Roman" w:hAnsi="Times New Roman" w:cs="Times New Roman"/>
+                <w:sz w:val="24"/>
+                <w:szCs w:val="24"/>
+                <w:lang w:eastAsia="es-CO"/>
+              </w:rPr>
+              <w:t>Creación de humedales</w:t>
             </w:r>
           </w:p>
         </w:tc>
@@ -620,49 +576,37 @@
                 <w:lang w:eastAsia="es-CO"/>
               </w:rPr>
             </w:pPr>
-            <w:proofErr w:type="spellStart"/>
-            <w:r>
-              <w:rPr>
-                <w:rFonts w:ascii="Times New Roman" w:eastAsia="Times New Roman" w:hAnsi="Times New Roman" w:cs="Times New Roman"/>
-                <w:sz w:val="24"/>
-                <w:szCs w:val="24"/>
-                <w:lang w:eastAsia="es-CO"/>
-              </w:rPr>
-              <w:t>url</w:t>
-            </w:r>
-            <w:proofErr w:type="spellEnd"/>
-            <w:r>
-              <w:rPr>
-                <w:rFonts w:ascii="Times New Roman" w:eastAsia="Times New Roman" w:hAnsi="Times New Roman" w:cs="Times New Roman"/>
-                <w:sz w:val="24"/>
-                <w:szCs w:val="24"/>
-                <w:lang w:eastAsia="es-CO"/>
-              </w:rPr>
-              <w:t xml:space="preserve"> foto</w:t>
-            </w:r>
-          </w:p>
-          <w:p>
-            <w:pPr>
-              <w:spacing w:after="0" w:line="240" w:lineRule="auto"/>
-              <w:rPr>
-                <w:rFonts w:ascii="Times New Roman" w:eastAsia="Times New Roman" w:hAnsi="Times New Roman" w:cs="Times New Roman"/>
-                <w:sz w:val="24"/>
-                <w:szCs w:val="24"/>
-                <w:lang w:eastAsia="es-CO"/>
-              </w:rPr>
-            </w:pPr>
-          </w:p>
-          <w:p>
-            <w:pPr>
-              <w:spacing w:after="0" w:line="240" w:lineRule="auto"/>
-              <w:rPr>
-                <w:rFonts w:ascii="Times New Roman" w:eastAsia="Times New Roman" w:hAnsi="Times New Roman" w:cs="Times New Roman"/>
-                <w:sz w:val="24"/>
-                <w:szCs w:val="24"/>
-                <w:lang w:eastAsia="es-CO"/>
-              </w:rPr>
-            </w:pPr>
-            <w:proofErr w:type="gramStart"/>
+            <w:r>
+              <w:rPr>
+                <w:rFonts w:ascii="Times New Roman" w:eastAsia="Times New Roman" w:hAnsi="Times New Roman" w:cs="Times New Roman"/>
+                <w:sz w:val="24"/>
+                <w:szCs w:val="24"/>
+                <w:lang w:eastAsia="es-CO"/>
+              </w:rPr>
+              <w:t>url foto</w:t>
+            </w:r>
+          </w:p>
+          <w:p>
+            <w:pPr>
+              <w:spacing w:after="0" w:line="240" w:lineRule="auto"/>
+              <w:rPr>
+                <w:rFonts w:ascii="Times New Roman" w:eastAsia="Times New Roman" w:hAnsi="Times New Roman" w:cs="Times New Roman"/>
+                <w:sz w:val="24"/>
+                <w:szCs w:val="24"/>
+                <w:lang w:eastAsia="es-CO"/>
+              </w:rPr>
+            </w:pPr>
+          </w:p>
+          <w:p>
+            <w:pPr>
+              <w:spacing w:after="0" w:line="240" w:lineRule="auto"/>
+              <w:rPr>
+                <w:rFonts w:ascii="Times New Roman" w:eastAsia="Times New Roman" w:hAnsi="Times New Roman" w:cs="Times New Roman"/>
+                <w:sz w:val="24"/>
+                <w:szCs w:val="24"/>
+                <w:lang w:eastAsia="es-CO"/>
+              </w:rPr>
+            </w:pPr>
             <w:r>
               <w:rPr>
                 <w:rFonts w:ascii="Times New Roman" w:eastAsia="Times New Roman" w:hAnsi="Times New Roman" w:cs="Times New Roman"/>
@@ -672,169 +616,156 @@
               </w:rPr>
               <w:t>Es área protegida?</w:t>
             </w:r>
-            <w:proofErr w:type="gramEnd"/>
-          </w:p>
-        </w:tc>
-        <w:tc>
-          <w:tcPr>
-            <w:tcW w:w="0" w:type="auto"/>
-            <w:tcBorders>
-              <w:top w:val="single" w:sz="4" w:space="0" w:color="000000"/>
-              <w:left w:val="single" w:sz="4" w:space="0" w:color="000000"/>
-              <w:bottom w:val="single" w:sz="4" w:space="0" w:color="000000"/>
-              <w:right w:val="single" w:sz="4" w:space="0" w:color="000000"/>
-            </w:tcBorders>
-            <w:tcMar>
-              <w:top w:w="0" w:type="dxa"/>
-              <w:left w:w="108" w:type="dxa"/>
-              <w:bottom w:w="0" w:type="dxa"/>
-              <w:right w:w="108" w:type="dxa"/>
-            </w:tcMar>
-            <w:vAlign w:val="center"/>
-            <w:hideMark/>
-          </w:tcPr>
-          <w:p>
-            <w:pPr>
-              <w:spacing w:after="0" w:line="240" w:lineRule="auto"/>
-              <w:rPr>
-                <w:rFonts w:ascii="Times New Roman" w:eastAsia="Times New Roman" w:hAnsi="Times New Roman" w:cs="Times New Roman"/>
-                <w:sz w:val="24"/>
-                <w:szCs w:val="24"/>
-                <w:lang w:eastAsia="es-CO"/>
-              </w:rPr>
-            </w:pPr>
-            <w:proofErr w:type="spellStart"/>
-            <w:r>
-              <w:rPr>
-                <w:rFonts w:ascii="Times New Roman" w:eastAsia="Times New Roman" w:hAnsi="Times New Roman" w:cs="Times New Roman"/>
-                <w:sz w:val="24"/>
-                <w:szCs w:val="24"/>
-                <w:lang w:eastAsia="es-CO"/>
+          </w:p>
+        </w:tc>
+        <w:tc>
+          <w:tcPr>
+            <w:tcW w:w="0" w:type="auto"/>
+            <w:tcBorders>
+              <w:top w:val="single" w:sz="4" w:space="0" w:color="000000"/>
+              <w:left w:val="single" w:sz="4" w:space="0" w:color="000000"/>
+              <w:bottom w:val="single" w:sz="4" w:space="0" w:color="000000"/>
+              <w:right w:val="single" w:sz="4" w:space="0" w:color="000000"/>
+            </w:tcBorders>
+            <w:tcMar>
+              <w:top w:w="0" w:type="dxa"/>
+              <w:left w:w="108" w:type="dxa"/>
+              <w:bottom w:w="0" w:type="dxa"/>
+              <w:right w:w="108" w:type="dxa"/>
+            </w:tcMar>
+            <w:vAlign w:val="center"/>
+            <w:hideMark/>
+          </w:tcPr>
+          <w:p>
+            <w:pPr>
+              <w:spacing w:after="0" w:line="240" w:lineRule="auto"/>
+              <w:rPr>
+                <w:rFonts w:ascii="Times New Roman" w:eastAsia="Times New Roman" w:hAnsi="Times New Roman" w:cs="Times New Roman"/>
+                <w:sz w:val="24"/>
+                <w:szCs w:val="24"/>
+                <w:lang w:val="en-US" w:eastAsia="es-CO"/>
+              </w:rPr>
+            </w:pPr>
+            <w:r>
+              <w:rPr>
+                <w:rFonts w:ascii="Times New Roman" w:eastAsia="Times New Roman" w:hAnsi="Times New Roman" w:cs="Times New Roman"/>
+                <w:sz w:val="24"/>
+                <w:szCs w:val="24"/>
+                <w:lang w:val="en-US" w:eastAsia="es-CO"/>
               </w:rPr>
               <w:t>String</w:t>
             </w:r>
-            <w:proofErr w:type="spellEnd"/>
-          </w:p>
-          <w:p>
-            <w:pPr>
-              <w:spacing w:after="0" w:line="240" w:lineRule="auto"/>
-              <w:rPr>
-                <w:rFonts w:ascii="Times New Roman" w:eastAsia="Times New Roman" w:hAnsi="Times New Roman" w:cs="Times New Roman"/>
-                <w:sz w:val="24"/>
-                <w:szCs w:val="24"/>
-                <w:lang w:eastAsia="es-CO"/>
-              </w:rPr>
-            </w:pPr>
-            <w:proofErr w:type="spellStart"/>
-            <w:r>
-              <w:rPr>
-                <w:rFonts w:ascii="Times New Roman" w:eastAsia="Times New Roman" w:hAnsi="Times New Roman" w:cs="Times New Roman"/>
-                <w:sz w:val="24"/>
-                <w:szCs w:val="24"/>
-                <w:lang w:eastAsia="es-CO"/>
+          </w:p>
+          <w:p>
+            <w:pPr>
+              <w:spacing w:after="0" w:line="240" w:lineRule="auto"/>
+              <w:rPr>
+                <w:rFonts w:ascii="Times New Roman" w:eastAsia="Times New Roman" w:hAnsi="Times New Roman" w:cs="Times New Roman"/>
+                <w:sz w:val="24"/>
+                <w:szCs w:val="24"/>
+                <w:lang w:val="en-US" w:eastAsia="es-CO"/>
+              </w:rPr>
+            </w:pPr>
+            <w:r>
+              <w:rPr>
+                <w:rFonts w:ascii="Times New Roman" w:eastAsia="Times New Roman" w:hAnsi="Times New Roman" w:cs="Times New Roman"/>
+                <w:sz w:val="24"/>
+                <w:szCs w:val="24"/>
+                <w:lang w:val="en-US" w:eastAsia="es-CO"/>
               </w:rPr>
               <w:t>LocationType</w:t>
             </w:r>
-            <w:proofErr w:type="spellEnd"/>
-          </w:p>
-          <w:p>
-            <w:pPr>
-              <w:spacing w:after="0" w:line="240" w:lineRule="auto"/>
-              <w:rPr>
-                <w:rFonts w:ascii="Times New Roman" w:eastAsia="Times New Roman" w:hAnsi="Times New Roman" w:cs="Times New Roman"/>
-                <w:sz w:val="24"/>
-                <w:szCs w:val="24"/>
-                <w:lang w:eastAsia="es-CO"/>
-              </w:rPr>
-            </w:pPr>
-            <w:proofErr w:type="spellStart"/>
-            <w:r>
-              <w:rPr>
-                <w:rFonts w:ascii="Times New Roman" w:eastAsia="Times New Roman" w:hAnsi="Times New Roman" w:cs="Times New Roman"/>
-                <w:sz w:val="24"/>
-                <w:szCs w:val="24"/>
-                <w:lang w:eastAsia="es-CO"/>
+          </w:p>
+          <w:p>
+            <w:pPr>
+              <w:spacing w:after="0" w:line="240" w:lineRule="auto"/>
+              <w:rPr>
+                <w:rFonts w:ascii="Times New Roman" w:eastAsia="Times New Roman" w:hAnsi="Times New Roman" w:cs="Times New Roman"/>
+                <w:sz w:val="24"/>
+                <w:szCs w:val="24"/>
+                <w:lang w:val="en-US" w:eastAsia="es-CO"/>
+              </w:rPr>
+            </w:pPr>
+            <w:r>
+              <w:rPr>
+                <w:rFonts w:ascii="Times New Roman" w:eastAsia="Times New Roman" w:hAnsi="Times New Roman" w:cs="Times New Roman"/>
+                <w:sz w:val="24"/>
+                <w:szCs w:val="24"/>
+                <w:lang w:val="en-US" w:eastAsia="es-CO"/>
               </w:rPr>
               <w:t>WetlandType</w:t>
             </w:r>
-            <w:proofErr w:type="spellEnd"/>
-          </w:p>
-          <w:p>
-            <w:pPr>
-              <w:spacing w:after="0" w:line="240" w:lineRule="auto"/>
-              <w:rPr>
-                <w:rFonts w:ascii="Times New Roman" w:eastAsia="Times New Roman" w:hAnsi="Times New Roman" w:cs="Times New Roman"/>
-                <w:sz w:val="24"/>
-                <w:szCs w:val="24"/>
-                <w:lang w:eastAsia="es-CO"/>
-              </w:rPr>
-            </w:pPr>
-            <w:proofErr w:type="spellStart"/>
-            <w:r>
-              <w:rPr>
-                <w:rFonts w:ascii="Times New Roman" w:eastAsia="Times New Roman" w:hAnsi="Times New Roman" w:cs="Times New Roman"/>
-                <w:sz w:val="24"/>
-                <w:szCs w:val="24"/>
-                <w:lang w:eastAsia="es-CO"/>
+          </w:p>
+          <w:p>
+            <w:pPr>
+              <w:spacing w:after="0" w:line="240" w:lineRule="auto"/>
+              <w:rPr>
+                <w:rFonts w:ascii="Times New Roman" w:eastAsia="Times New Roman" w:hAnsi="Times New Roman" w:cs="Times New Roman"/>
+                <w:sz w:val="24"/>
+                <w:szCs w:val="24"/>
+                <w:lang w:val="en-US" w:eastAsia="es-CO"/>
+              </w:rPr>
+            </w:pPr>
+            <w:r>
+              <w:rPr>
+                <w:rFonts w:ascii="Times New Roman" w:eastAsia="Times New Roman" w:hAnsi="Times New Roman" w:cs="Times New Roman"/>
+                <w:sz w:val="24"/>
+                <w:szCs w:val="24"/>
+                <w:lang w:val="en-US" w:eastAsia="es-CO"/>
               </w:rPr>
               <w:t>Double</w:t>
             </w:r>
-            <w:proofErr w:type="spellEnd"/>
-          </w:p>
-          <w:p>
-            <w:pPr>
-              <w:spacing w:after="0" w:line="240" w:lineRule="auto"/>
-              <w:rPr>
-                <w:rFonts w:ascii="Times New Roman" w:eastAsia="Times New Roman" w:hAnsi="Times New Roman" w:cs="Times New Roman"/>
-                <w:sz w:val="24"/>
-                <w:szCs w:val="24"/>
-                <w:lang w:eastAsia="es-CO"/>
-              </w:rPr>
-            </w:pPr>
-            <w:proofErr w:type="spellStart"/>
-            <w:r>
-              <w:rPr>
-                <w:rFonts w:ascii="Times New Roman" w:eastAsia="Times New Roman" w:hAnsi="Times New Roman" w:cs="Times New Roman"/>
-                <w:sz w:val="24"/>
-                <w:szCs w:val="24"/>
-                <w:lang w:eastAsia="es-CO"/>
+          </w:p>
+          <w:p>
+            <w:pPr>
+              <w:spacing w:after="0" w:line="240" w:lineRule="auto"/>
+              <w:rPr>
+                <w:rFonts w:ascii="Times New Roman" w:eastAsia="Times New Roman" w:hAnsi="Times New Roman" w:cs="Times New Roman"/>
+                <w:sz w:val="24"/>
+                <w:szCs w:val="24"/>
+                <w:lang w:val="en-US" w:eastAsia="es-CO"/>
+              </w:rPr>
+            </w:pPr>
+            <w:r>
+              <w:rPr>
+                <w:rFonts w:ascii="Times New Roman" w:eastAsia="Times New Roman" w:hAnsi="Times New Roman" w:cs="Times New Roman"/>
+                <w:sz w:val="24"/>
+                <w:szCs w:val="24"/>
+                <w:lang w:val="en-US" w:eastAsia="es-CO"/>
               </w:rPr>
               <w:t>String</w:t>
             </w:r>
-            <w:proofErr w:type="spellEnd"/>
-          </w:p>
-          <w:p>
-            <w:pPr>
-              <w:spacing w:after="0" w:line="240" w:lineRule="auto"/>
-              <w:rPr>
-                <w:rFonts w:ascii="Times New Roman" w:eastAsia="Times New Roman" w:hAnsi="Times New Roman" w:cs="Times New Roman"/>
-                <w:sz w:val="24"/>
-                <w:szCs w:val="24"/>
-                <w:lang w:eastAsia="es-CO"/>
-              </w:rPr>
-            </w:pPr>
-          </w:p>
-          <w:p>
-            <w:pPr>
-              <w:spacing w:after="0" w:line="240" w:lineRule="auto"/>
-              <w:rPr>
-                <w:rFonts w:ascii="Times New Roman" w:eastAsia="Times New Roman" w:hAnsi="Times New Roman" w:cs="Times New Roman"/>
-                <w:sz w:val="24"/>
-                <w:szCs w:val="24"/>
-                <w:lang w:eastAsia="es-CO"/>
-              </w:rPr>
-            </w:pPr>
-            <w:proofErr w:type="spellStart"/>
-            <w:r>
-              <w:rPr>
-                <w:rFonts w:ascii="Times New Roman" w:eastAsia="Times New Roman" w:hAnsi="Times New Roman" w:cs="Times New Roman"/>
-                <w:sz w:val="24"/>
-                <w:szCs w:val="24"/>
-                <w:lang w:eastAsia="es-CO"/>
+          </w:p>
+          <w:p>
+            <w:pPr>
+              <w:spacing w:after="0" w:line="240" w:lineRule="auto"/>
+              <w:rPr>
+                <w:rFonts w:ascii="Times New Roman" w:eastAsia="Times New Roman" w:hAnsi="Times New Roman" w:cs="Times New Roman"/>
+                <w:sz w:val="24"/>
+                <w:szCs w:val="24"/>
+                <w:lang w:val="en-US" w:eastAsia="es-CO"/>
+              </w:rPr>
+            </w:pPr>
+          </w:p>
+          <w:p>
+            <w:pPr>
+              <w:spacing w:after="0" w:line="240" w:lineRule="auto"/>
+              <w:rPr>
+                <w:rFonts w:ascii="Times New Roman" w:eastAsia="Times New Roman" w:hAnsi="Times New Roman" w:cs="Times New Roman"/>
+                <w:sz w:val="24"/>
+                <w:szCs w:val="24"/>
+                <w:lang w:val="en-US" w:eastAsia="es-CO"/>
+              </w:rPr>
+            </w:pPr>
+            <w:r>
+              <w:rPr>
+                <w:rFonts w:ascii="Times New Roman" w:eastAsia="Times New Roman" w:hAnsi="Times New Roman" w:cs="Times New Roman"/>
+                <w:sz w:val="24"/>
+                <w:szCs w:val="24"/>
+                <w:lang w:val="en-US" w:eastAsia="es-CO"/>
               </w:rPr>
               <w:t>boolean</w:t>
             </w:r>
-            <w:proofErr w:type="spellEnd"/>
           </w:p>
         </w:tc>
         <w:tc>
@@ -1263,50 +1194,38 @@
                 <w:szCs w:val="24"/>
                 <w:lang w:eastAsia="es-CO"/>
               </w:rPr>
-              <w:t xml:space="preserve">Mensaje de </w:t>
-            </w:r>
-            <w:proofErr w:type="spellStart"/>
-            <w:r>
-              <w:rPr>
-                <w:rFonts w:ascii="Times New Roman" w:eastAsia="Times New Roman" w:hAnsi="Times New Roman" w:cs="Times New Roman"/>
-                <w:sz w:val="24"/>
-                <w:szCs w:val="24"/>
-                <w:lang w:eastAsia="es-CO"/>
-              </w:rPr>
-              <w:t>confirmacion</w:t>
-            </w:r>
-            <w:proofErr w:type="spellEnd"/>
-          </w:p>
-        </w:tc>
-        <w:tc>
-          <w:tcPr>
-            <w:tcW w:w="0" w:type="auto"/>
-            <w:tcBorders>
-              <w:top w:val="single" w:sz="4" w:space="0" w:color="000000"/>
-              <w:left w:val="single" w:sz="4" w:space="0" w:color="000000"/>
-              <w:bottom w:val="single" w:sz="4" w:space="0" w:color="000000"/>
-              <w:right w:val="single" w:sz="4" w:space="0" w:color="000000"/>
-            </w:tcBorders>
-            <w:tcMar>
-              <w:top w:w="0" w:type="dxa"/>
-              <w:left w:w="108" w:type="dxa"/>
-              <w:bottom w:w="0" w:type="dxa"/>
-              <w:right w:w="108" w:type="dxa"/>
-            </w:tcMar>
-            <w:vAlign w:val="center"/>
-            <w:hideMark/>
-          </w:tcPr>
-          <w:p>
-            <w:pPr>
-              <w:spacing w:after="0" w:line="240" w:lineRule="auto"/>
-              <w:rPr>
-                <w:rFonts w:ascii="Times New Roman" w:eastAsia="Times New Roman" w:hAnsi="Times New Roman" w:cs="Times New Roman"/>
-                <w:sz w:val="24"/>
-                <w:szCs w:val="24"/>
-                <w:lang w:eastAsia="es-CO"/>
-              </w:rPr>
-            </w:pPr>
-            <w:proofErr w:type="spellStart"/>
+              <w:t>Mensaje de confirmacion</w:t>
+            </w:r>
+          </w:p>
+        </w:tc>
+        <w:tc>
+          <w:tcPr>
+            <w:tcW w:w="0" w:type="auto"/>
+            <w:tcBorders>
+              <w:top w:val="single" w:sz="4" w:space="0" w:color="000000"/>
+              <w:left w:val="single" w:sz="4" w:space="0" w:color="000000"/>
+              <w:bottom w:val="single" w:sz="4" w:space="0" w:color="000000"/>
+              <w:right w:val="single" w:sz="4" w:space="0" w:color="000000"/>
+            </w:tcBorders>
+            <w:tcMar>
+              <w:top w:w="0" w:type="dxa"/>
+              <w:left w:w="108" w:type="dxa"/>
+              <w:bottom w:w="0" w:type="dxa"/>
+              <w:right w:w="108" w:type="dxa"/>
+            </w:tcMar>
+            <w:vAlign w:val="center"/>
+            <w:hideMark/>
+          </w:tcPr>
+          <w:p>
+            <w:pPr>
+              <w:spacing w:after="0" w:line="240" w:lineRule="auto"/>
+              <w:rPr>
+                <w:rFonts w:ascii="Times New Roman" w:eastAsia="Times New Roman" w:hAnsi="Times New Roman" w:cs="Times New Roman"/>
+                <w:sz w:val="24"/>
+                <w:szCs w:val="24"/>
+                <w:lang w:eastAsia="es-CO"/>
+              </w:rPr>
+            </w:pPr>
             <w:r>
               <w:rPr>
                 <w:rFonts w:ascii="Times New Roman" w:eastAsia="Times New Roman" w:hAnsi="Times New Roman" w:cs="Times New Roman"/>
@@ -1316,7 +1235,6 @@
               </w:rPr>
               <w:t>String</w:t>
             </w:r>
-            <w:proofErr w:type="spellEnd"/>
           </w:p>
         </w:tc>
         <w:tc>
@@ -1448,36 +1366,16 @@
                 <w:szCs w:val="24"/>
                 <w:lang w:eastAsia="es-CO"/>
               </w:rPr>
-              <w:t>R</w:t>
-            </w:r>
-            <w:proofErr w:type="gramStart"/>
-            <w:r>
-              <w:rPr>
-                <w:rFonts w:ascii="Times New Roman" w:eastAsia="Times New Roman" w:hAnsi="Times New Roman" w:cs="Times New Roman"/>
-                <w:sz w:val="24"/>
-                <w:szCs w:val="24"/>
-                <w:lang w:eastAsia="es-CO"/>
-              </w:rPr>
-              <w:t>2:</w:t>
-            </w:r>
-            <w:r>
-              <w:rPr>
-                <w:rFonts w:ascii="Times New Roman" w:eastAsia="Times New Roman" w:hAnsi="Times New Roman" w:cs="Times New Roman"/>
-                <w:sz w:val="24"/>
-                <w:szCs w:val="24"/>
-                <w:lang w:eastAsia="es-CO"/>
-              </w:rPr>
-              <w:t>Creación</w:t>
-            </w:r>
-            <w:proofErr w:type="gramEnd"/>
-            <w:r>
-              <w:rPr>
-                <w:rFonts w:ascii="Times New Roman" w:eastAsia="Times New Roman" w:hAnsi="Times New Roman" w:cs="Times New Roman"/>
-                <w:sz w:val="24"/>
-                <w:szCs w:val="24"/>
-                <w:lang w:eastAsia="es-CO"/>
-              </w:rPr>
-              <w:t xml:space="preserve"> de </w:t>
+              <w:t>R2:</w:t>
+            </w:r>
+            <w:r>
+              <w:rPr>
+                <w:rFonts w:ascii="Times New Roman" w:eastAsia="Times New Roman" w:hAnsi="Times New Roman" w:cs="Times New Roman"/>
+                <w:sz w:val="24"/>
+                <w:szCs w:val="24"/>
+                <w:lang w:eastAsia="es-CO"/>
+              </w:rPr>
+              <w:t xml:space="preserve">Creación de </w:t>
             </w:r>
             <w:r>
               <w:rPr>
@@ -1933,7 +1831,6 @@
                 <w:lang w:val="en-US" w:eastAsia="es-CO"/>
               </w:rPr>
             </w:pPr>
-            <w:proofErr w:type="spellStart"/>
             <w:r>
               <w:rPr>
                 <w:rFonts w:ascii="Times New Roman" w:eastAsia="Times New Roman" w:hAnsi="Times New Roman" w:cs="Times New Roman"/>
@@ -1943,7 +1840,6 @@
               </w:rPr>
               <w:t>specieType</w:t>
             </w:r>
-            <w:proofErr w:type="spellEnd"/>
           </w:p>
           <w:p>
             <w:pPr>
@@ -1975,7 +1871,6 @@
                 <w:lang w:val="en-US" w:eastAsia="es-CO"/>
               </w:rPr>
             </w:pPr>
-            <w:proofErr w:type="spellStart"/>
             <w:r>
               <w:rPr>
                 <w:rFonts w:ascii="Times New Roman" w:eastAsia="Times New Roman" w:hAnsi="Times New Roman" w:cs="Times New Roman"/>
@@ -1985,7 +1880,6 @@
               </w:rPr>
               <w:t>boolean</w:t>
             </w:r>
-            <w:proofErr w:type="spellEnd"/>
           </w:p>
         </w:tc>
         <w:tc>
@@ -2440,50 +2334,38 @@
                 <w:szCs w:val="24"/>
                 <w:lang w:eastAsia="es-CO"/>
               </w:rPr>
-              <w:t xml:space="preserve">Mensaje de </w:t>
-            </w:r>
-            <w:proofErr w:type="spellStart"/>
-            <w:r>
-              <w:rPr>
-                <w:rFonts w:ascii="Times New Roman" w:eastAsia="Times New Roman" w:hAnsi="Times New Roman" w:cs="Times New Roman"/>
-                <w:sz w:val="24"/>
-                <w:szCs w:val="24"/>
-                <w:lang w:eastAsia="es-CO"/>
-              </w:rPr>
-              <w:t>confirmacion</w:t>
-            </w:r>
-            <w:proofErr w:type="spellEnd"/>
-          </w:p>
-        </w:tc>
-        <w:tc>
-          <w:tcPr>
-            <w:tcW w:w="0" w:type="auto"/>
-            <w:tcBorders>
-              <w:top w:val="single" w:sz="4" w:space="0" w:color="000000"/>
-              <w:left w:val="single" w:sz="4" w:space="0" w:color="000000"/>
-              <w:bottom w:val="single" w:sz="4" w:space="0" w:color="000000"/>
-              <w:right w:val="single" w:sz="4" w:space="0" w:color="000000"/>
-            </w:tcBorders>
-            <w:tcMar>
-              <w:top w:w="0" w:type="dxa"/>
-              <w:left w:w="108" w:type="dxa"/>
-              <w:bottom w:w="0" w:type="dxa"/>
-              <w:right w:w="108" w:type="dxa"/>
-            </w:tcMar>
-            <w:vAlign w:val="center"/>
-            <w:hideMark/>
-          </w:tcPr>
-          <w:p>
-            <w:pPr>
-              <w:spacing w:after="0" w:line="240" w:lineRule="auto"/>
-              <w:rPr>
-                <w:rFonts w:ascii="Times New Roman" w:eastAsia="Times New Roman" w:hAnsi="Times New Roman" w:cs="Times New Roman"/>
-                <w:sz w:val="24"/>
-                <w:szCs w:val="24"/>
-                <w:lang w:eastAsia="es-CO"/>
-              </w:rPr>
-            </w:pPr>
-            <w:proofErr w:type="spellStart"/>
+              <w:t>Mensaje de confirmacion</w:t>
+            </w:r>
+          </w:p>
+        </w:tc>
+        <w:tc>
+          <w:tcPr>
+            <w:tcW w:w="0" w:type="auto"/>
+            <w:tcBorders>
+              <w:top w:val="single" w:sz="4" w:space="0" w:color="000000"/>
+              <w:left w:val="single" w:sz="4" w:space="0" w:color="000000"/>
+              <w:bottom w:val="single" w:sz="4" w:space="0" w:color="000000"/>
+              <w:right w:val="single" w:sz="4" w:space="0" w:color="000000"/>
+            </w:tcBorders>
+            <w:tcMar>
+              <w:top w:w="0" w:type="dxa"/>
+              <w:left w:w="108" w:type="dxa"/>
+              <w:bottom w:w="0" w:type="dxa"/>
+              <w:right w:w="108" w:type="dxa"/>
+            </w:tcMar>
+            <w:vAlign w:val="center"/>
+            <w:hideMark/>
+          </w:tcPr>
+          <w:p>
+            <w:pPr>
+              <w:spacing w:after="0" w:line="240" w:lineRule="auto"/>
+              <w:rPr>
+                <w:rFonts w:ascii="Times New Roman" w:eastAsia="Times New Roman" w:hAnsi="Times New Roman" w:cs="Times New Roman"/>
+                <w:sz w:val="24"/>
+                <w:szCs w:val="24"/>
+                <w:lang w:eastAsia="es-CO"/>
+              </w:rPr>
+            </w:pPr>
             <w:r>
               <w:rPr>
                 <w:rFonts w:ascii="Times New Roman" w:eastAsia="Times New Roman" w:hAnsi="Times New Roman" w:cs="Times New Roman"/>
@@ -2493,7 +2375,6 @@
               </w:rPr>
               <w:t>String</w:t>
             </w:r>
-            <w:proofErr w:type="spellEnd"/>
           </w:p>
         </w:tc>
         <w:tc>
@@ -2625,36 +2506,16 @@
                 <w:szCs w:val="24"/>
                 <w:lang w:eastAsia="es-CO"/>
               </w:rPr>
-              <w:t>R</w:t>
-            </w:r>
-            <w:proofErr w:type="gramStart"/>
-            <w:r>
-              <w:rPr>
-                <w:rFonts w:ascii="Times New Roman" w:eastAsia="Times New Roman" w:hAnsi="Times New Roman" w:cs="Times New Roman"/>
-                <w:sz w:val="24"/>
-                <w:szCs w:val="24"/>
-                <w:lang w:eastAsia="es-CO"/>
-              </w:rPr>
-              <w:t>3:</w:t>
-            </w:r>
-            <w:r>
-              <w:rPr>
-                <w:rFonts w:ascii="Times New Roman" w:eastAsia="Times New Roman" w:hAnsi="Times New Roman" w:cs="Times New Roman"/>
-                <w:sz w:val="24"/>
-                <w:szCs w:val="24"/>
-                <w:lang w:eastAsia="es-CO"/>
-              </w:rPr>
-              <w:t>Creación</w:t>
-            </w:r>
-            <w:proofErr w:type="gramEnd"/>
-            <w:r>
-              <w:rPr>
-                <w:rFonts w:ascii="Times New Roman" w:eastAsia="Times New Roman" w:hAnsi="Times New Roman" w:cs="Times New Roman"/>
-                <w:sz w:val="24"/>
-                <w:szCs w:val="24"/>
-                <w:lang w:eastAsia="es-CO"/>
-              </w:rPr>
-              <w:t xml:space="preserve"> de eventos</w:t>
+              <w:t>R3:</w:t>
+            </w:r>
+            <w:r>
+              <w:rPr>
+                <w:rFonts w:ascii="Times New Roman" w:eastAsia="Times New Roman" w:hAnsi="Times New Roman" w:cs="Times New Roman"/>
+                <w:sz w:val="24"/>
+                <w:szCs w:val="24"/>
+                <w:lang w:eastAsia="es-CO"/>
+              </w:rPr>
+              <w:t>Creación de eventos</w:t>
             </w:r>
           </w:p>
         </w:tc>
@@ -2738,16 +2599,7 @@
                 <w:szCs w:val="24"/>
                 <w:lang w:eastAsia="es-CO"/>
               </w:rPr>
-              <w:t>El sistema debe poder registrar y guardar un</w:t>
-            </w:r>
-            <w:r>
-              <w:rPr>
-                <w:rFonts w:ascii="Times New Roman" w:eastAsia="Times New Roman" w:hAnsi="Times New Roman" w:cs="Times New Roman"/>
-                <w:sz w:val="24"/>
-                <w:szCs w:val="24"/>
-                <w:lang w:eastAsia="es-CO"/>
-              </w:rPr>
-              <w:t xml:space="preserve"> evento.</w:t>
+              <w:t>El sistema debe poder registrar y guardar un evento.</w:t>
             </w:r>
           </w:p>
         </w:tc>
@@ -3121,7 +2973,6 @@
                 <w:lang w:val="en-US" w:eastAsia="es-CO"/>
               </w:rPr>
             </w:pPr>
-            <w:proofErr w:type="spellStart"/>
             <w:r>
               <w:rPr>
                 <w:rFonts w:ascii="Times New Roman" w:eastAsia="Times New Roman" w:hAnsi="Times New Roman" w:cs="Times New Roman"/>
@@ -3131,7 +2982,6 @@
               </w:rPr>
               <w:t>eventType</w:t>
             </w:r>
-            <w:proofErr w:type="spellEnd"/>
           </w:p>
           <w:p>
             <w:pPr>
@@ -3709,7 +3559,6 @@
                 <w:lang w:eastAsia="es-CO"/>
               </w:rPr>
             </w:pPr>
-            <w:proofErr w:type="spellStart"/>
             <w:r>
               <w:rPr>
                 <w:rFonts w:ascii="Times New Roman" w:eastAsia="Times New Roman" w:hAnsi="Times New Roman" w:cs="Times New Roman"/>
@@ -3719,7 +3568,6 @@
               </w:rPr>
               <w:t>String</w:t>
             </w:r>
-            <w:proofErr w:type="spellEnd"/>
           </w:p>
         </w:tc>
         <w:tc>
@@ -3851,19 +3699,8 @@
                 <w:szCs w:val="24"/>
                 <w:lang w:eastAsia="es-CO"/>
               </w:rPr>
-              <w:t xml:space="preserve">R4: informe de </w:t>
-            </w:r>
-            <w:proofErr w:type="spellStart"/>
-            <w:r>
-              <w:rPr>
-                <w:rFonts w:ascii="Times New Roman" w:eastAsia="Times New Roman" w:hAnsi="Times New Roman" w:cs="Times New Roman"/>
-                <w:sz w:val="24"/>
-                <w:szCs w:val="24"/>
-                <w:lang w:eastAsia="es-CO"/>
-              </w:rPr>
-              <w:t>matenimientos</w:t>
-            </w:r>
-            <w:proofErr w:type="spellEnd"/>
+              <w:t>R4: informe de matenimientos</w:t>
+            </w:r>
           </w:p>
         </w:tc>
       </w:tr>
@@ -3946,16 +3783,7 @@
                 <w:szCs w:val="24"/>
                 <w:lang w:eastAsia="es-CO"/>
               </w:rPr>
-              <w:t xml:space="preserve">El sistema debe </w:t>
-            </w:r>
-            <w:r>
-              <w:rPr>
-                <w:rFonts w:ascii="Times New Roman" w:eastAsia="Times New Roman" w:hAnsi="Times New Roman" w:cs="Times New Roman"/>
-                <w:sz w:val="24"/>
-                <w:szCs w:val="24"/>
-                <w:lang w:eastAsia="es-CO"/>
-              </w:rPr>
-              <w:t>mostrar la cantidad de mantenimientos de todos los humedales en un año asignado</w:t>
+              <w:t>El sistema debe mostrar la cantidad de mantenimientos de todos los humedales en un año asignado</w:t>
             </w:r>
           </w:p>
         </w:tc>
@@ -4677,7 +4505,6 @@
                 <w:lang w:eastAsia="es-CO"/>
               </w:rPr>
             </w:pPr>
-            <w:proofErr w:type="spellStart"/>
             <w:r>
               <w:rPr>
                 <w:rFonts w:ascii="Times New Roman" w:eastAsia="Times New Roman" w:hAnsi="Times New Roman" w:cs="Times New Roman"/>
@@ -4687,7 +4514,6 @@
               </w:rPr>
               <w:t>String</w:t>
             </w:r>
-            <w:proofErr w:type="spellEnd"/>
           </w:p>
         </w:tc>
         <w:tc>
@@ -4832,17 +4658,15 @@
               </w:rPr>
               <w:t>R</w:t>
             </w:r>
-            <w:proofErr w:type="gramStart"/>
-            <w:r>
-              <w:rPr>
-                <w:rFonts w:ascii="Times New Roman" w:eastAsia="Times New Roman" w:hAnsi="Times New Roman" w:cs="Times New Roman"/>
-                <w:sz w:val="24"/>
-                <w:szCs w:val="24"/>
-                <w:lang w:eastAsia="es-CO"/>
-              </w:rPr>
-              <w:t>5:Humedal</w:t>
-            </w:r>
-            <w:proofErr w:type="gramEnd"/>
+            <w:r>
+              <w:rPr>
+                <w:rFonts w:ascii="Times New Roman" w:eastAsia="Times New Roman" w:hAnsi="Times New Roman" w:cs="Times New Roman"/>
+                <w:sz w:val="24"/>
+                <w:szCs w:val="24"/>
+                <w:lang w:eastAsia="es-CO"/>
+              </w:rPr>
+              <w:t>5: Humedal</w:t>
+            </w:r>
             <w:r>
               <w:rPr>
                 <w:rFonts w:ascii="Times New Roman" w:eastAsia="Times New Roman" w:hAnsi="Times New Roman" w:cs="Times New Roman"/>
@@ -4934,16 +4758,7 @@
                 <w:szCs w:val="24"/>
                 <w:lang w:eastAsia="es-CO"/>
               </w:rPr>
-              <w:t xml:space="preserve">El sistema debe poder </w:t>
-            </w:r>
-            <w:r>
-              <w:rPr>
-                <w:rFonts w:ascii="Times New Roman" w:eastAsia="Times New Roman" w:hAnsi="Times New Roman" w:cs="Times New Roman"/>
-                <w:sz w:val="24"/>
-                <w:szCs w:val="24"/>
-                <w:lang w:eastAsia="es-CO"/>
-              </w:rPr>
-              <w:t>mostrar el humedal con menos flora</w:t>
+              <w:t>El sistema debe poder mostrar el humedal con menos flora</w:t>
             </w:r>
           </w:p>
         </w:tc>
@@ -5194,58 +5009,47 @@
                 <w:rFonts w:ascii="Times New Roman" w:eastAsia="Times New Roman" w:hAnsi="Times New Roman" w:cs="Times New Roman"/>
                 <w:sz w:val="24"/>
                 <w:szCs w:val="24"/>
-                <w:lang w:val="en-US" w:eastAsia="es-CO"/>
-              </w:rPr>
-            </w:pPr>
-          </w:p>
-        </w:tc>
-        <w:tc>
-          <w:tcPr>
-            <w:tcW w:w="0" w:type="auto"/>
-            <w:tcBorders>
-              <w:top w:val="single" w:sz="4" w:space="0" w:color="000000"/>
-              <w:left w:val="single" w:sz="4" w:space="0" w:color="000000"/>
-              <w:bottom w:val="single" w:sz="4" w:space="0" w:color="000000"/>
-              <w:right w:val="single" w:sz="4" w:space="0" w:color="000000"/>
-            </w:tcBorders>
-            <w:tcMar>
-              <w:top w:w="0" w:type="dxa"/>
-              <w:left w:w="108" w:type="dxa"/>
-              <w:bottom w:w="0" w:type="dxa"/>
-              <w:right w:w="108" w:type="dxa"/>
-            </w:tcMar>
-            <w:vAlign w:val="center"/>
-            <w:hideMark/>
-          </w:tcPr>
-          <w:p>
-            <w:pPr>
-              <w:spacing w:after="0" w:line="240" w:lineRule="auto"/>
-              <w:rPr>
-                <w:rFonts w:ascii="Times New Roman" w:eastAsia="Times New Roman" w:hAnsi="Times New Roman" w:cs="Times New Roman"/>
-                <w:sz w:val="24"/>
-                <w:szCs w:val="24"/>
-                <w:lang w:eastAsia="es-CO"/>
-              </w:rPr>
-            </w:pPr>
-            <w:proofErr w:type="gramStart"/>
-            <w:r>
-              <w:rPr>
-                <w:rFonts w:ascii="Times New Roman" w:eastAsia="Times New Roman" w:hAnsi="Times New Roman" w:cs="Times New Roman"/>
-                <w:sz w:val="24"/>
-                <w:szCs w:val="24"/>
-                <w:lang w:eastAsia="es-CO"/>
-              </w:rPr>
-              <w:t>Deben</w:t>
-            </w:r>
-            <w:proofErr w:type="gramEnd"/>
-            <w:r>
-              <w:rPr>
-                <w:rFonts w:ascii="Times New Roman" w:eastAsia="Times New Roman" w:hAnsi="Times New Roman" w:cs="Times New Roman"/>
-                <w:sz w:val="24"/>
-                <w:szCs w:val="24"/>
-                <w:lang w:eastAsia="es-CO"/>
-              </w:rPr>
-              <w:t xml:space="preserve"> haber ya humedales registrados</w:t>
+                <w:lang w:eastAsia="es-CO"/>
+              </w:rPr>
+            </w:pPr>
+          </w:p>
+        </w:tc>
+        <w:tc>
+          <w:tcPr>
+            <w:tcW w:w="0" w:type="auto"/>
+            <w:tcBorders>
+              <w:top w:val="single" w:sz="4" w:space="0" w:color="000000"/>
+              <w:left w:val="single" w:sz="4" w:space="0" w:color="000000"/>
+              <w:bottom w:val="single" w:sz="4" w:space="0" w:color="000000"/>
+              <w:right w:val="single" w:sz="4" w:space="0" w:color="000000"/>
+            </w:tcBorders>
+            <w:tcMar>
+              <w:top w:w="0" w:type="dxa"/>
+              <w:left w:w="108" w:type="dxa"/>
+              <w:bottom w:w="0" w:type="dxa"/>
+              <w:right w:w="108" w:type="dxa"/>
+            </w:tcMar>
+            <w:vAlign w:val="center"/>
+            <w:hideMark/>
+          </w:tcPr>
+          <w:p>
+            <w:pPr>
+              <w:spacing w:after="0" w:line="240" w:lineRule="auto"/>
+              <w:rPr>
+                <w:rFonts w:ascii="Times New Roman" w:eastAsia="Times New Roman" w:hAnsi="Times New Roman" w:cs="Times New Roman"/>
+                <w:sz w:val="24"/>
+                <w:szCs w:val="24"/>
+                <w:lang w:eastAsia="es-CO"/>
+              </w:rPr>
+            </w:pPr>
+            <w:r>
+              <w:rPr>
+                <w:rFonts w:ascii="Times New Roman" w:eastAsia="Times New Roman" w:hAnsi="Times New Roman" w:cs="Times New Roman"/>
+                <w:sz w:val="24"/>
+                <w:szCs w:val="24"/>
+                <w:lang w:eastAsia="es-CO"/>
+              </w:rPr>
+              <w:t>Deben haber ya humedales registrados</w:t>
             </w:r>
           </w:p>
         </w:tc>
@@ -5658,7 +5462,6 @@
                 <w:lang w:eastAsia="es-CO"/>
               </w:rPr>
             </w:pPr>
-            <w:proofErr w:type="spellStart"/>
             <w:r>
               <w:rPr>
                 <w:rFonts w:ascii="Times New Roman" w:eastAsia="Times New Roman" w:hAnsi="Times New Roman" w:cs="Times New Roman"/>
@@ -5668,30 +5471,2682 @@
               </w:rPr>
               <w:t>String</w:t>
             </w:r>
-            <w:proofErr w:type="spellEnd"/>
-          </w:p>
-        </w:tc>
-        <w:tc>
-          <w:tcPr>
-            <w:tcW w:w="0" w:type="auto"/>
-            <w:tcBorders>
-              <w:top w:val="single" w:sz="4" w:space="0" w:color="000000"/>
-              <w:left w:val="single" w:sz="4" w:space="0" w:color="000000"/>
-              <w:bottom w:val="single" w:sz="4" w:space="0" w:color="000000"/>
-              <w:right w:val="single" w:sz="4" w:space="0" w:color="000000"/>
-            </w:tcBorders>
-            <w:tcMar>
-              <w:top w:w="0" w:type="dxa"/>
-              <w:left w:w="108" w:type="dxa"/>
-              <w:bottom w:w="0" w:type="dxa"/>
-              <w:right w:w="108" w:type="dxa"/>
-            </w:tcMar>
-            <w:vAlign w:val="center"/>
-            <w:hideMark/>
-          </w:tcPr>
-          <w:p>
-            <w:pPr>
-              <w:spacing w:after="0" w:line="240" w:lineRule="auto"/>
+          </w:p>
+        </w:tc>
+        <w:tc>
+          <w:tcPr>
+            <w:tcW w:w="0" w:type="auto"/>
+            <w:tcBorders>
+              <w:top w:val="single" w:sz="4" w:space="0" w:color="000000"/>
+              <w:left w:val="single" w:sz="4" w:space="0" w:color="000000"/>
+              <w:bottom w:val="single" w:sz="4" w:space="0" w:color="000000"/>
+              <w:right w:val="single" w:sz="4" w:space="0" w:color="000000"/>
+            </w:tcBorders>
+            <w:tcMar>
+              <w:top w:w="0" w:type="dxa"/>
+              <w:left w:w="108" w:type="dxa"/>
+              <w:bottom w:w="0" w:type="dxa"/>
+              <w:right w:w="108" w:type="dxa"/>
+            </w:tcMar>
+            <w:vAlign w:val="center"/>
+            <w:hideMark/>
+          </w:tcPr>
+          <w:p>
+            <w:pPr>
+              <w:spacing w:after="0" w:line="240" w:lineRule="auto"/>
+              <w:rPr>
+                <w:rFonts w:ascii="Times New Roman" w:eastAsia="Times New Roman" w:hAnsi="Times New Roman" w:cs="Times New Roman"/>
+                <w:sz w:val="24"/>
+                <w:szCs w:val="24"/>
+                <w:lang w:eastAsia="es-CO"/>
+              </w:rPr>
+            </w:pPr>
+          </w:p>
+        </w:tc>
+      </w:tr>
+    </w:tbl>
+    <w:p>
+      <w:pPr>
+        <w:spacing w:after="0" w:line="240" w:lineRule="auto"/>
+        <w:rPr>
+          <w:rFonts w:ascii="Times New Roman" w:eastAsia="Times New Roman" w:hAnsi="Times New Roman" w:cs="Times New Roman"/>
+          <w:sz w:val="24"/>
+          <w:szCs w:val="24"/>
+          <w:lang w:eastAsia="es-CO"/>
+        </w:rPr>
+      </w:pPr>
+    </w:p>
+    <w:tbl>
+      <w:tblPr>
+        <w:tblW w:w="0" w:type="auto"/>
+        <w:tblLook w:val="04A0" w:firstRow="1" w:lastRow="0" w:firstColumn="1" w:lastColumn="0" w:noHBand="0" w:noVBand="1"/>
+      </w:tblPr>
+      <w:tblGrid>
+        <w:gridCol w:w="2845"/>
+        <w:gridCol w:w="3114"/>
+        <w:gridCol w:w="979"/>
+        <w:gridCol w:w="1890"/>
+      </w:tblGrid>
+      <w:tr>
+        <w:trPr>
+          <w:trHeight w:val="589"/>
+        </w:trPr>
+        <w:tc>
+          <w:tcPr>
+            <w:tcW w:w="0" w:type="auto"/>
+            <w:tcBorders>
+              <w:top w:val="single" w:sz="4" w:space="0" w:color="000000"/>
+              <w:left w:val="single" w:sz="4" w:space="0" w:color="000000"/>
+              <w:bottom w:val="single" w:sz="4" w:space="0" w:color="000000"/>
+              <w:right w:val="single" w:sz="4" w:space="0" w:color="000000"/>
+            </w:tcBorders>
+            <w:shd w:val="clear" w:color="auto" w:fill="D9E2F3"/>
+            <w:vAlign w:val="center"/>
+            <w:hideMark/>
+          </w:tcPr>
+          <w:p>
+            <w:pPr>
+              <w:spacing w:after="0" w:line="240" w:lineRule="auto"/>
+              <w:rPr>
+                <w:rFonts w:ascii="Times New Roman" w:eastAsia="Times New Roman" w:hAnsi="Times New Roman" w:cs="Times New Roman"/>
+                <w:sz w:val="24"/>
+                <w:szCs w:val="24"/>
+                <w:lang w:eastAsia="es-CO"/>
+              </w:rPr>
+            </w:pPr>
+            <w:r>
+              <w:rPr>
+                <w:rFonts w:ascii="Calibri" w:eastAsia="Times New Roman" w:hAnsi="Calibri" w:cs="Calibri"/>
+                <w:color w:val="000000"/>
+                <w:lang w:eastAsia="es-CO"/>
+              </w:rPr>
+              <w:t>Nombre o identificador</w:t>
+            </w:r>
+          </w:p>
+        </w:tc>
+        <w:tc>
+          <w:tcPr>
+            <w:tcW w:w="0" w:type="auto"/>
+            <w:gridSpan w:val="3"/>
+            <w:tcBorders>
+              <w:top w:val="single" w:sz="4" w:space="0" w:color="000000"/>
+              <w:left w:val="single" w:sz="4" w:space="0" w:color="000000"/>
+              <w:bottom w:val="single" w:sz="4" w:space="0" w:color="000000"/>
+              <w:right w:val="single" w:sz="4" w:space="0" w:color="000000"/>
+            </w:tcBorders>
+            <w:vAlign w:val="center"/>
+            <w:hideMark/>
+          </w:tcPr>
+          <w:p>
+            <w:pPr>
+              <w:spacing w:after="0" w:line="240" w:lineRule="auto"/>
+              <w:rPr>
+                <w:rFonts w:ascii="Times New Roman" w:eastAsia="Times New Roman" w:hAnsi="Times New Roman" w:cs="Times New Roman"/>
+                <w:sz w:val="24"/>
+                <w:szCs w:val="24"/>
+                <w:lang w:eastAsia="es-CO"/>
+              </w:rPr>
+            </w:pPr>
+            <w:r>
+              <w:rPr>
+                <w:rFonts w:ascii="Times New Roman" w:eastAsia="Times New Roman" w:hAnsi="Times New Roman" w:cs="Times New Roman"/>
+                <w:sz w:val="24"/>
+                <w:szCs w:val="24"/>
+                <w:lang w:eastAsia="es-CO"/>
+              </w:rPr>
+              <w:t>R</w:t>
+            </w:r>
+            <w:r>
+              <w:rPr>
+                <w:rFonts w:ascii="Times New Roman" w:eastAsia="Times New Roman" w:hAnsi="Times New Roman" w:cs="Times New Roman"/>
+                <w:sz w:val="24"/>
+                <w:szCs w:val="24"/>
+                <w:lang w:eastAsia="es-CO"/>
+              </w:rPr>
+              <w:t xml:space="preserve">6: </w:t>
+            </w:r>
+            <w:r>
+              <w:rPr>
+                <w:rFonts w:ascii="Times New Roman" w:eastAsia="Times New Roman" w:hAnsi="Times New Roman" w:cs="Times New Roman"/>
+                <w:sz w:val="24"/>
+                <w:szCs w:val="24"/>
+                <w:lang w:eastAsia="es-CO"/>
+              </w:rPr>
+              <w:t xml:space="preserve">Mostrar los humedales </w:t>
+            </w:r>
+            <w:r>
+              <w:rPr>
+                <w:rFonts w:ascii="Times New Roman" w:eastAsia="Times New Roman" w:hAnsi="Times New Roman" w:cs="Times New Roman"/>
+                <w:sz w:val="24"/>
+                <w:szCs w:val="24"/>
+                <w:lang w:eastAsia="es-CO"/>
+              </w:rPr>
+              <w:t>en los</w:t>
+            </w:r>
+            <w:r>
+              <w:rPr>
+                <w:rFonts w:ascii="Times New Roman" w:eastAsia="Times New Roman" w:hAnsi="Times New Roman" w:cs="Times New Roman"/>
+                <w:sz w:val="24"/>
+                <w:szCs w:val="24"/>
+                <w:lang w:eastAsia="es-CO"/>
+              </w:rPr>
+              <w:t xml:space="preserve"> que se encuentra una especie</w:t>
+            </w:r>
+          </w:p>
+        </w:tc>
+      </w:tr>
+      <w:tr>
+        <w:trPr>
+          <w:trHeight w:val="816"/>
+        </w:trPr>
+        <w:tc>
+          <w:tcPr>
+            <w:tcW w:w="0" w:type="auto"/>
+            <w:tcBorders>
+              <w:top w:val="single" w:sz="4" w:space="0" w:color="000000"/>
+              <w:left w:val="single" w:sz="4" w:space="0" w:color="000000"/>
+              <w:bottom w:val="single" w:sz="4" w:space="0" w:color="000000"/>
+              <w:right w:val="single" w:sz="4" w:space="0" w:color="000000"/>
+            </w:tcBorders>
+            <w:shd w:val="clear" w:color="auto" w:fill="D9E2F3"/>
+            <w:vAlign w:val="center"/>
+            <w:hideMark/>
+          </w:tcPr>
+          <w:p>
+            <w:pPr>
+              <w:spacing w:after="0" w:line="240" w:lineRule="auto"/>
+              <w:rPr>
+                <w:rFonts w:ascii="Times New Roman" w:eastAsia="Times New Roman" w:hAnsi="Times New Roman" w:cs="Times New Roman"/>
+                <w:sz w:val="24"/>
+                <w:szCs w:val="24"/>
+                <w:lang w:eastAsia="es-CO"/>
+              </w:rPr>
+            </w:pPr>
+            <w:r>
+              <w:rPr>
+                <w:rFonts w:ascii="Calibri" w:eastAsia="Times New Roman" w:hAnsi="Calibri" w:cs="Calibri"/>
+                <w:color w:val="000000"/>
+                <w:lang w:eastAsia="es-CO"/>
+              </w:rPr>
+              <w:t>Resumen</w:t>
+            </w:r>
+          </w:p>
+        </w:tc>
+        <w:tc>
+          <w:tcPr>
+            <w:tcW w:w="0" w:type="auto"/>
+            <w:gridSpan w:val="3"/>
+            <w:tcBorders>
+              <w:top w:val="single" w:sz="4" w:space="0" w:color="000000"/>
+              <w:left w:val="single" w:sz="4" w:space="0" w:color="000000"/>
+              <w:bottom w:val="single" w:sz="4" w:space="0" w:color="000000"/>
+              <w:right w:val="single" w:sz="4" w:space="0" w:color="000000"/>
+            </w:tcBorders>
+            <w:vAlign w:val="center"/>
+            <w:hideMark/>
+          </w:tcPr>
+          <w:p>
+            <w:pPr>
+              <w:spacing w:after="0" w:line="240" w:lineRule="auto"/>
+              <w:rPr>
+                <w:rFonts w:ascii="Times New Roman" w:eastAsia="Times New Roman" w:hAnsi="Times New Roman" w:cs="Times New Roman"/>
+                <w:sz w:val="24"/>
+                <w:szCs w:val="24"/>
+                <w:lang w:eastAsia="es-CO"/>
+              </w:rPr>
+            </w:pPr>
+            <w:r>
+              <w:rPr>
+                <w:rFonts w:ascii="Times New Roman" w:eastAsia="Times New Roman" w:hAnsi="Times New Roman" w:cs="Times New Roman"/>
+                <w:sz w:val="24"/>
+                <w:szCs w:val="24"/>
+                <w:lang w:eastAsia="es-CO"/>
+              </w:rPr>
+              <w:t xml:space="preserve">El sistema debe poder </w:t>
+            </w:r>
+            <w:r>
+              <w:rPr>
+                <w:rFonts w:ascii="Times New Roman" w:eastAsia="Times New Roman" w:hAnsi="Times New Roman" w:cs="Times New Roman"/>
+                <w:sz w:val="24"/>
+                <w:szCs w:val="24"/>
+                <w:lang w:eastAsia="es-CO"/>
+              </w:rPr>
+              <w:t>mostrar los humedales donde habita una especie.</w:t>
+            </w:r>
+          </w:p>
+        </w:tc>
+      </w:tr>
+      <w:tr>
+        <w:trPr>
+          <w:trHeight w:val="416"/>
+        </w:trPr>
+        <w:tc>
+          <w:tcPr>
+            <w:tcW w:w="0" w:type="auto"/>
+            <w:vMerge w:val="restart"/>
+            <w:tcBorders>
+              <w:top w:val="single" w:sz="4" w:space="0" w:color="000000"/>
+              <w:left w:val="single" w:sz="4" w:space="0" w:color="000000"/>
+              <w:bottom w:val="single" w:sz="4" w:space="0" w:color="000000"/>
+              <w:right w:val="single" w:sz="4" w:space="0" w:color="000000"/>
+            </w:tcBorders>
+            <w:shd w:val="clear" w:color="auto" w:fill="D9E2F3"/>
+            <w:vAlign w:val="center"/>
+            <w:hideMark/>
+          </w:tcPr>
+          <w:p>
+            <w:pPr>
+              <w:spacing w:after="0" w:line="240" w:lineRule="auto"/>
+              <w:rPr>
+                <w:rFonts w:ascii="Times New Roman" w:eastAsia="Times New Roman" w:hAnsi="Times New Roman" w:cs="Times New Roman"/>
+                <w:sz w:val="24"/>
+                <w:szCs w:val="24"/>
+                <w:lang w:eastAsia="es-CO"/>
+              </w:rPr>
+            </w:pPr>
+            <w:r>
+              <w:rPr>
+                <w:rFonts w:ascii="Calibri" w:eastAsia="Times New Roman" w:hAnsi="Calibri" w:cs="Calibri"/>
+                <w:color w:val="000000"/>
+                <w:lang w:eastAsia="es-CO"/>
+              </w:rPr>
+              <w:t>Entradas</w:t>
+            </w:r>
+          </w:p>
+        </w:tc>
+        <w:tc>
+          <w:tcPr>
+            <w:tcW w:w="0" w:type="auto"/>
+            <w:tcBorders>
+              <w:top w:val="single" w:sz="4" w:space="0" w:color="000000"/>
+              <w:left w:val="single" w:sz="4" w:space="0" w:color="000000"/>
+              <w:bottom w:val="single" w:sz="4" w:space="0" w:color="000000"/>
+              <w:right w:val="single" w:sz="4" w:space="0" w:color="000000"/>
+            </w:tcBorders>
+            <w:vAlign w:val="center"/>
+            <w:hideMark/>
+          </w:tcPr>
+          <w:p>
+            <w:pPr>
+              <w:spacing w:after="0" w:line="240" w:lineRule="auto"/>
+              <w:jc w:val="center"/>
+              <w:rPr>
+                <w:rFonts w:ascii="Times New Roman" w:eastAsia="Times New Roman" w:hAnsi="Times New Roman" w:cs="Times New Roman"/>
+                <w:sz w:val="24"/>
+                <w:szCs w:val="24"/>
+                <w:lang w:eastAsia="es-CO"/>
+              </w:rPr>
+            </w:pPr>
+            <w:r>
+              <w:rPr>
+                <w:rFonts w:ascii="Calibri" w:eastAsia="Times New Roman" w:hAnsi="Calibri" w:cs="Calibri"/>
+                <w:color w:val="000000"/>
+                <w:lang w:eastAsia="es-CO"/>
+              </w:rPr>
+              <w:t>Nombre entrada</w:t>
+            </w:r>
+          </w:p>
+        </w:tc>
+        <w:tc>
+          <w:tcPr>
+            <w:tcW w:w="0" w:type="auto"/>
+            <w:tcBorders>
+              <w:top w:val="single" w:sz="4" w:space="0" w:color="000000"/>
+              <w:left w:val="single" w:sz="4" w:space="0" w:color="000000"/>
+              <w:bottom w:val="single" w:sz="4" w:space="0" w:color="000000"/>
+              <w:right w:val="single" w:sz="4" w:space="0" w:color="000000"/>
+            </w:tcBorders>
+            <w:vAlign w:val="center"/>
+            <w:hideMark/>
+          </w:tcPr>
+          <w:p>
+            <w:pPr>
+              <w:spacing w:after="0" w:line="240" w:lineRule="auto"/>
+              <w:jc w:val="center"/>
+              <w:rPr>
+                <w:rFonts w:ascii="Times New Roman" w:eastAsia="Times New Roman" w:hAnsi="Times New Roman" w:cs="Times New Roman"/>
+                <w:sz w:val="24"/>
+                <w:szCs w:val="24"/>
+                <w:lang w:eastAsia="es-CO"/>
+              </w:rPr>
+            </w:pPr>
+            <w:r>
+              <w:rPr>
+                <w:rFonts w:ascii="Calibri" w:eastAsia="Times New Roman" w:hAnsi="Calibri" w:cs="Calibri"/>
+                <w:color w:val="000000"/>
+                <w:lang w:eastAsia="es-CO"/>
+              </w:rPr>
+              <w:t>Tipo de dato</w:t>
+            </w:r>
+          </w:p>
+        </w:tc>
+        <w:tc>
+          <w:tcPr>
+            <w:tcW w:w="0" w:type="auto"/>
+            <w:tcBorders>
+              <w:top w:val="single" w:sz="4" w:space="0" w:color="000000"/>
+              <w:left w:val="single" w:sz="4" w:space="0" w:color="000000"/>
+              <w:bottom w:val="single" w:sz="4" w:space="0" w:color="000000"/>
+              <w:right w:val="single" w:sz="4" w:space="0" w:color="000000"/>
+            </w:tcBorders>
+            <w:vAlign w:val="center"/>
+            <w:hideMark/>
+          </w:tcPr>
+          <w:p>
+            <w:pPr>
+              <w:spacing w:after="0" w:line="240" w:lineRule="auto"/>
+              <w:jc w:val="center"/>
+              <w:rPr>
+                <w:rFonts w:ascii="Times New Roman" w:eastAsia="Times New Roman" w:hAnsi="Times New Roman" w:cs="Times New Roman"/>
+                <w:sz w:val="24"/>
+                <w:szCs w:val="24"/>
+                <w:lang w:eastAsia="es-CO"/>
+              </w:rPr>
+            </w:pPr>
+            <w:r>
+              <w:rPr>
+                <w:rFonts w:ascii="Calibri" w:eastAsia="Times New Roman" w:hAnsi="Calibri" w:cs="Calibri"/>
+                <w:color w:val="000000"/>
+                <w:lang w:eastAsia="es-CO"/>
+              </w:rPr>
+              <w:t>Condición de selección o repetición</w:t>
+            </w:r>
+          </w:p>
+        </w:tc>
+      </w:tr>
+      <w:tr>
+        <w:trPr>
+          <w:trHeight w:val="579"/>
+        </w:trPr>
+        <w:tc>
+          <w:tcPr>
+            <w:tcW w:w="0" w:type="auto"/>
+            <w:vMerge/>
+            <w:tcBorders>
+              <w:top w:val="single" w:sz="4" w:space="0" w:color="000000"/>
+              <w:left w:val="single" w:sz="4" w:space="0" w:color="000000"/>
+              <w:bottom w:val="single" w:sz="4" w:space="0" w:color="000000"/>
+              <w:right w:val="single" w:sz="4" w:space="0" w:color="000000"/>
+            </w:tcBorders>
+            <w:vAlign w:val="center"/>
+            <w:hideMark/>
+          </w:tcPr>
+          <w:p>
+            <w:pPr>
+              <w:spacing w:after="0"/>
+              <w:rPr>
+                <w:rFonts w:ascii="Times New Roman" w:eastAsia="Times New Roman" w:hAnsi="Times New Roman" w:cs="Times New Roman"/>
+                <w:sz w:val="24"/>
+                <w:szCs w:val="24"/>
+                <w:lang w:eastAsia="es-CO"/>
+              </w:rPr>
+            </w:pPr>
+          </w:p>
+        </w:tc>
+        <w:tc>
+          <w:tcPr>
+            <w:tcW w:w="0" w:type="auto"/>
+            <w:tcBorders>
+              <w:top w:val="single" w:sz="4" w:space="0" w:color="000000"/>
+              <w:left w:val="single" w:sz="4" w:space="0" w:color="000000"/>
+              <w:bottom w:val="single" w:sz="4" w:space="0" w:color="000000"/>
+              <w:right w:val="single" w:sz="4" w:space="0" w:color="000000"/>
+            </w:tcBorders>
+            <w:vAlign w:val="center"/>
+            <w:hideMark/>
+          </w:tcPr>
+          <w:p>
+            <w:pPr>
+              <w:spacing w:after="0" w:line="240" w:lineRule="auto"/>
+              <w:rPr>
+                <w:rFonts w:ascii="Times New Roman" w:eastAsia="Times New Roman" w:hAnsi="Times New Roman" w:cs="Times New Roman"/>
+                <w:sz w:val="24"/>
+                <w:szCs w:val="24"/>
+                <w:lang w:eastAsia="es-CO"/>
+              </w:rPr>
+            </w:pPr>
+            <w:r>
+              <w:rPr>
+                <w:rFonts w:ascii="Times New Roman" w:eastAsia="Times New Roman" w:hAnsi="Times New Roman" w:cs="Times New Roman"/>
+                <w:sz w:val="24"/>
+                <w:szCs w:val="24"/>
+                <w:lang w:eastAsia="es-CO"/>
+              </w:rPr>
+              <w:t>Nombre especie</w:t>
+            </w:r>
+          </w:p>
+        </w:tc>
+        <w:tc>
+          <w:tcPr>
+            <w:tcW w:w="0" w:type="auto"/>
+            <w:tcBorders>
+              <w:top w:val="single" w:sz="4" w:space="0" w:color="000000"/>
+              <w:left w:val="single" w:sz="4" w:space="0" w:color="000000"/>
+              <w:bottom w:val="single" w:sz="4" w:space="0" w:color="000000"/>
+              <w:right w:val="single" w:sz="4" w:space="0" w:color="000000"/>
+            </w:tcBorders>
+            <w:vAlign w:val="center"/>
+            <w:hideMark/>
+          </w:tcPr>
+          <w:p>
+            <w:pPr>
+              <w:spacing w:after="0" w:line="240" w:lineRule="auto"/>
+              <w:rPr>
+                <w:rFonts w:ascii="Times New Roman" w:eastAsia="Times New Roman" w:hAnsi="Times New Roman" w:cs="Times New Roman"/>
+                <w:sz w:val="24"/>
+                <w:szCs w:val="24"/>
+                <w:lang w:val="en-US" w:eastAsia="es-CO"/>
+              </w:rPr>
+            </w:pPr>
+            <w:r>
+              <w:rPr>
+                <w:rFonts w:ascii="Times New Roman" w:eastAsia="Times New Roman" w:hAnsi="Times New Roman" w:cs="Times New Roman"/>
+                <w:sz w:val="24"/>
+                <w:szCs w:val="24"/>
+                <w:lang w:val="en-US" w:eastAsia="es-CO"/>
+              </w:rPr>
+              <w:t>String</w:t>
+            </w:r>
+          </w:p>
+        </w:tc>
+        <w:tc>
+          <w:tcPr>
+            <w:tcW w:w="0" w:type="auto"/>
+            <w:tcBorders>
+              <w:top w:val="single" w:sz="4" w:space="0" w:color="000000"/>
+              <w:left w:val="single" w:sz="4" w:space="0" w:color="000000"/>
+              <w:bottom w:val="single" w:sz="4" w:space="0" w:color="000000"/>
+              <w:right w:val="single" w:sz="4" w:space="0" w:color="000000"/>
+            </w:tcBorders>
+            <w:vAlign w:val="center"/>
+            <w:hideMark/>
+          </w:tcPr>
+          <w:p>
+            <w:pPr>
+              <w:spacing w:after="0" w:line="240" w:lineRule="auto"/>
+              <w:rPr>
+                <w:rFonts w:ascii="Times New Roman" w:eastAsia="Times New Roman" w:hAnsi="Times New Roman" w:cs="Times New Roman"/>
+                <w:sz w:val="24"/>
+                <w:szCs w:val="24"/>
+                <w:lang w:eastAsia="es-CO"/>
+              </w:rPr>
+            </w:pPr>
+            <w:r>
+              <w:rPr>
+                <w:rFonts w:ascii="Times New Roman" w:eastAsia="Times New Roman" w:hAnsi="Times New Roman" w:cs="Times New Roman"/>
+                <w:sz w:val="24"/>
+                <w:szCs w:val="24"/>
+                <w:lang w:eastAsia="es-CO"/>
+              </w:rPr>
+              <w:t>La especie debe estar registrada</w:t>
+            </w:r>
+          </w:p>
+        </w:tc>
+      </w:tr>
+      <w:tr>
+        <w:trPr>
+          <w:trHeight w:val="1255"/>
+        </w:trPr>
+        <w:tc>
+          <w:tcPr>
+            <w:tcW w:w="0" w:type="auto"/>
+            <w:tcBorders>
+              <w:top w:val="single" w:sz="4" w:space="0" w:color="000000"/>
+              <w:left w:val="single" w:sz="4" w:space="0" w:color="000000"/>
+              <w:bottom w:val="single" w:sz="4" w:space="0" w:color="000000"/>
+              <w:right w:val="single" w:sz="4" w:space="0" w:color="000000"/>
+            </w:tcBorders>
+            <w:shd w:val="clear" w:color="auto" w:fill="D9E2F3"/>
+            <w:vAlign w:val="center"/>
+            <w:hideMark/>
+          </w:tcPr>
+          <w:p>
+            <w:pPr>
+              <w:spacing w:after="0" w:line="240" w:lineRule="auto"/>
+              <w:rPr>
+                <w:rFonts w:ascii="Times New Roman" w:eastAsia="Times New Roman" w:hAnsi="Times New Roman" w:cs="Times New Roman"/>
+                <w:sz w:val="24"/>
+                <w:szCs w:val="24"/>
+                <w:lang w:eastAsia="es-CO"/>
+              </w:rPr>
+            </w:pPr>
+            <w:r>
+              <w:rPr>
+                <w:rFonts w:ascii="Calibri" w:eastAsia="Times New Roman" w:hAnsi="Calibri" w:cs="Calibri"/>
+                <w:color w:val="000000"/>
+                <w:lang w:eastAsia="es-CO"/>
+              </w:rPr>
+              <w:t>Actividades generales necesarias para obtener los resultados</w:t>
+            </w:r>
+          </w:p>
+        </w:tc>
+        <w:tc>
+          <w:tcPr>
+            <w:tcW w:w="0" w:type="auto"/>
+            <w:gridSpan w:val="3"/>
+            <w:tcBorders>
+              <w:top w:val="single" w:sz="4" w:space="0" w:color="000000"/>
+              <w:left w:val="single" w:sz="4" w:space="0" w:color="000000"/>
+              <w:bottom w:val="single" w:sz="4" w:space="0" w:color="000000"/>
+              <w:right w:val="single" w:sz="4" w:space="0" w:color="000000"/>
+            </w:tcBorders>
+            <w:vAlign w:val="center"/>
+            <w:hideMark/>
+          </w:tcPr>
+          <w:p>
+            <w:pPr>
+              <w:spacing w:after="0" w:line="240" w:lineRule="auto"/>
+              <w:rPr>
+                <w:rFonts w:ascii="Times New Roman" w:eastAsia="Times New Roman" w:hAnsi="Times New Roman" w:cs="Times New Roman"/>
+                <w:sz w:val="24"/>
+                <w:szCs w:val="24"/>
+                <w:lang w:eastAsia="es-CO"/>
+              </w:rPr>
+            </w:pPr>
+            <w:r>
+              <w:rPr>
+                <w:rFonts w:ascii="Times New Roman" w:eastAsia="Times New Roman" w:hAnsi="Times New Roman" w:cs="Times New Roman"/>
+                <w:sz w:val="24"/>
+                <w:szCs w:val="24"/>
+                <w:lang w:eastAsia="es-CO"/>
+              </w:rPr>
+              <w:t>Que el usuario digite correctamente la especie.</w:t>
+            </w:r>
+          </w:p>
+        </w:tc>
+      </w:tr>
+      <w:tr>
+        <w:trPr>
+          <w:trHeight w:val="727"/>
+        </w:trPr>
+        <w:tc>
+          <w:tcPr>
+            <w:tcW w:w="0" w:type="auto"/>
+            <w:tcBorders>
+              <w:top w:val="single" w:sz="4" w:space="0" w:color="000000"/>
+              <w:left w:val="single" w:sz="4" w:space="0" w:color="000000"/>
+              <w:bottom w:val="single" w:sz="4" w:space="0" w:color="000000"/>
+              <w:right w:val="single" w:sz="4" w:space="0" w:color="000000"/>
+            </w:tcBorders>
+            <w:shd w:val="clear" w:color="auto" w:fill="D9E2F3"/>
+            <w:vAlign w:val="center"/>
+            <w:hideMark/>
+          </w:tcPr>
+          <w:p>
+            <w:pPr>
+              <w:spacing w:after="0" w:line="240" w:lineRule="auto"/>
+              <w:rPr>
+                <w:rFonts w:ascii="Times New Roman" w:eastAsia="Times New Roman" w:hAnsi="Times New Roman" w:cs="Times New Roman"/>
+                <w:sz w:val="24"/>
+                <w:szCs w:val="24"/>
+                <w:lang w:eastAsia="es-CO"/>
+              </w:rPr>
+            </w:pPr>
+            <w:r>
+              <w:rPr>
+                <w:rFonts w:ascii="Calibri" w:eastAsia="Times New Roman" w:hAnsi="Calibri" w:cs="Calibri"/>
+                <w:color w:val="000000"/>
+                <w:lang w:eastAsia="es-CO"/>
+              </w:rPr>
+              <w:t>Resultado o postcondición</w:t>
+            </w:r>
+          </w:p>
+        </w:tc>
+        <w:tc>
+          <w:tcPr>
+            <w:tcW w:w="0" w:type="auto"/>
+            <w:gridSpan w:val="3"/>
+            <w:tcBorders>
+              <w:top w:val="single" w:sz="4" w:space="0" w:color="000000"/>
+              <w:left w:val="single" w:sz="4" w:space="0" w:color="000000"/>
+              <w:bottom w:val="single" w:sz="4" w:space="0" w:color="000000"/>
+              <w:right w:val="single" w:sz="4" w:space="0" w:color="000000"/>
+            </w:tcBorders>
+            <w:vAlign w:val="center"/>
+            <w:hideMark/>
+          </w:tcPr>
+          <w:p>
+            <w:pPr>
+              <w:spacing w:after="0" w:line="240" w:lineRule="auto"/>
+              <w:rPr>
+                <w:rFonts w:ascii="Times New Roman" w:eastAsia="Times New Roman" w:hAnsi="Times New Roman" w:cs="Times New Roman"/>
+                <w:sz w:val="24"/>
+                <w:szCs w:val="24"/>
+                <w:lang w:eastAsia="es-CO"/>
+              </w:rPr>
+            </w:pPr>
+            <w:r>
+              <w:rPr>
+                <w:rFonts w:ascii="Times New Roman" w:eastAsia="Times New Roman" w:hAnsi="Times New Roman" w:cs="Times New Roman"/>
+                <w:sz w:val="24"/>
+                <w:szCs w:val="24"/>
+                <w:lang w:eastAsia="es-CO"/>
+              </w:rPr>
+              <w:t>Se guarda la información recopilada.</w:t>
+            </w:r>
+          </w:p>
+        </w:tc>
+      </w:tr>
+      <w:tr>
+        <w:trPr>
+          <w:trHeight w:val="286"/>
+        </w:trPr>
+        <w:tc>
+          <w:tcPr>
+            <w:tcW w:w="0" w:type="auto"/>
+            <w:vMerge w:val="restart"/>
+            <w:tcBorders>
+              <w:top w:val="single" w:sz="4" w:space="0" w:color="000000"/>
+              <w:left w:val="single" w:sz="4" w:space="0" w:color="000000"/>
+              <w:bottom w:val="single" w:sz="4" w:space="0" w:color="000000"/>
+              <w:right w:val="single" w:sz="4" w:space="0" w:color="000000"/>
+            </w:tcBorders>
+            <w:shd w:val="clear" w:color="auto" w:fill="D9E2F3"/>
+            <w:vAlign w:val="center"/>
+            <w:hideMark/>
+          </w:tcPr>
+          <w:p>
+            <w:pPr>
+              <w:spacing w:after="0" w:line="240" w:lineRule="auto"/>
+              <w:rPr>
+                <w:rFonts w:ascii="Times New Roman" w:eastAsia="Times New Roman" w:hAnsi="Times New Roman" w:cs="Times New Roman"/>
+                <w:sz w:val="24"/>
+                <w:szCs w:val="24"/>
+                <w:lang w:eastAsia="es-CO"/>
+              </w:rPr>
+            </w:pPr>
+            <w:r>
+              <w:rPr>
+                <w:rFonts w:ascii="Calibri" w:eastAsia="Times New Roman" w:hAnsi="Calibri" w:cs="Calibri"/>
+                <w:color w:val="000000"/>
+                <w:lang w:eastAsia="es-CO"/>
+              </w:rPr>
+              <w:t>Salidas</w:t>
+            </w:r>
+          </w:p>
+        </w:tc>
+        <w:tc>
+          <w:tcPr>
+            <w:tcW w:w="0" w:type="auto"/>
+            <w:tcBorders>
+              <w:top w:val="single" w:sz="4" w:space="0" w:color="000000"/>
+              <w:left w:val="single" w:sz="4" w:space="0" w:color="000000"/>
+              <w:bottom w:val="single" w:sz="4" w:space="0" w:color="000000"/>
+              <w:right w:val="single" w:sz="4" w:space="0" w:color="000000"/>
+            </w:tcBorders>
+            <w:vAlign w:val="center"/>
+            <w:hideMark/>
+          </w:tcPr>
+          <w:p>
+            <w:pPr>
+              <w:spacing w:after="0" w:line="240" w:lineRule="auto"/>
+              <w:jc w:val="center"/>
+              <w:rPr>
+                <w:rFonts w:ascii="Times New Roman" w:eastAsia="Times New Roman" w:hAnsi="Times New Roman" w:cs="Times New Roman"/>
+                <w:sz w:val="24"/>
+                <w:szCs w:val="24"/>
+                <w:lang w:eastAsia="es-CO"/>
+              </w:rPr>
+            </w:pPr>
+            <w:r>
+              <w:rPr>
+                <w:rFonts w:ascii="Calibri" w:eastAsia="Times New Roman" w:hAnsi="Calibri" w:cs="Calibri"/>
+                <w:color w:val="000000"/>
+                <w:lang w:eastAsia="es-CO"/>
+              </w:rPr>
+              <w:t>Nombre entrada</w:t>
+            </w:r>
+          </w:p>
+        </w:tc>
+        <w:tc>
+          <w:tcPr>
+            <w:tcW w:w="0" w:type="auto"/>
+            <w:tcBorders>
+              <w:top w:val="single" w:sz="4" w:space="0" w:color="000000"/>
+              <w:left w:val="single" w:sz="4" w:space="0" w:color="000000"/>
+              <w:bottom w:val="single" w:sz="4" w:space="0" w:color="000000"/>
+              <w:right w:val="single" w:sz="4" w:space="0" w:color="000000"/>
+            </w:tcBorders>
+            <w:vAlign w:val="center"/>
+            <w:hideMark/>
+          </w:tcPr>
+          <w:p>
+            <w:pPr>
+              <w:spacing w:after="0" w:line="240" w:lineRule="auto"/>
+              <w:jc w:val="center"/>
+              <w:rPr>
+                <w:rFonts w:ascii="Times New Roman" w:eastAsia="Times New Roman" w:hAnsi="Times New Roman" w:cs="Times New Roman"/>
+                <w:sz w:val="24"/>
+                <w:szCs w:val="24"/>
+                <w:lang w:eastAsia="es-CO"/>
+              </w:rPr>
+            </w:pPr>
+            <w:r>
+              <w:rPr>
+                <w:rFonts w:ascii="Calibri" w:eastAsia="Times New Roman" w:hAnsi="Calibri" w:cs="Calibri"/>
+                <w:color w:val="000000"/>
+                <w:lang w:eastAsia="es-CO"/>
+              </w:rPr>
+              <w:t>Tipo de dato</w:t>
+            </w:r>
+          </w:p>
+        </w:tc>
+        <w:tc>
+          <w:tcPr>
+            <w:tcW w:w="0" w:type="auto"/>
+            <w:tcBorders>
+              <w:top w:val="single" w:sz="4" w:space="0" w:color="000000"/>
+              <w:left w:val="single" w:sz="4" w:space="0" w:color="000000"/>
+              <w:bottom w:val="single" w:sz="4" w:space="0" w:color="000000"/>
+              <w:right w:val="single" w:sz="4" w:space="0" w:color="000000"/>
+            </w:tcBorders>
+            <w:vAlign w:val="center"/>
+            <w:hideMark/>
+          </w:tcPr>
+          <w:p>
+            <w:pPr>
+              <w:spacing w:after="0" w:line="240" w:lineRule="auto"/>
+              <w:jc w:val="center"/>
+              <w:rPr>
+                <w:rFonts w:ascii="Times New Roman" w:eastAsia="Times New Roman" w:hAnsi="Times New Roman" w:cs="Times New Roman"/>
+                <w:sz w:val="24"/>
+                <w:szCs w:val="24"/>
+                <w:lang w:eastAsia="es-CO"/>
+              </w:rPr>
+            </w:pPr>
+            <w:r>
+              <w:rPr>
+                <w:rFonts w:ascii="Calibri" w:eastAsia="Times New Roman" w:hAnsi="Calibri" w:cs="Calibri"/>
+                <w:color w:val="000000"/>
+                <w:lang w:eastAsia="es-CO"/>
+              </w:rPr>
+              <w:t>Condición de selección o repetición</w:t>
+            </w:r>
+          </w:p>
+        </w:tc>
+      </w:tr>
+      <w:tr>
+        <w:trPr>
+          <w:trHeight w:val="488"/>
+        </w:trPr>
+        <w:tc>
+          <w:tcPr>
+            <w:tcW w:w="0" w:type="auto"/>
+            <w:vMerge/>
+            <w:tcBorders>
+              <w:top w:val="single" w:sz="4" w:space="0" w:color="000000"/>
+              <w:left w:val="single" w:sz="4" w:space="0" w:color="000000"/>
+              <w:bottom w:val="single" w:sz="4" w:space="0" w:color="000000"/>
+              <w:right w:val="single" w:sz="4" w:space="0" w:color="000000"/>
+            </w:tcBorders>
+            <w:vAlign w:val="center"/>
+            <w:hideMark/>
+          </w:tcPr>
+          <w:p>
+            <w:pPr>
+              <w:spacing w:after="0"/>
+              <w:rPr>
+                <w:rFonts w:ascii="Times New Roman" w:eastAsia="Times New Roman" w:hAnsi="Times New Roman" w:cs="Times New Roman"/>
+                <w:sz w:val="24"/>
+                <w:szCs w:val="24"/>
+                <w:lang w:eastAsia="es-CO"/>
+              </w:rPr>
+            </w:pPr>
+          </w:p>
+        </w:tc>
+        <w:tc>
+          <w:tcPr>
+            <w:tcW w:w="0" w:type="auto"/>
+            <w:tcBorders>
+              <w:top w:val="single" w:sz="4" w:space="0" w:color="000000"/>
+              <w:left w:val="single" w:sz="4" w:space="0" w:color="000000"/>
+              <w:bottom w:val="single" w:sz="4" w:space="0" w:color="000000"/>
+              <w:right w:val="single" w:sz="4" w:space="0" w:color="000000"/>
+            </w:tcBorders>
+            <w:vAlign w:val="center"/>
+            <w:hideMark/>
+          </w:tcPr>
+          <w:p>
+            <w:pPr>
+              <w:spacing w:after="0" w:line="240" w:lineRule="auto"/>
+              <w:rPr>
+                <w:rFonts w:ascii="Times New Roman" w:eastAsia="Times New Roman" w:hAnsi="Times New Roman" w:cs="Times New Roman"/>
+                <w:sz w:val="24"/>
+                <w:szCs w:val="24"/>
+                <w:lang w:eastAsia="es-CO"/>
+              </w:rPr>
+            </w:pPr>
+            <w:r>
+              <w:rPr>
+                <w:rFonts w:ascii="Times New Roman" w:eastAsia="Times New Roman" w:hAnsi="Times New Roman" w:cs="Times New Roman"/>
+                <w:sz w:val="24"/>
+                <w:szCs w:val="24"/>
+                <w:lang w:eastAsia="es-CO"/>
+              </w:rPr>
+              <w:t>Cadena de lista</w:t>
+            </w:r>
+            <w:r>
+              <w:rPr>
+                <w:rFonts w:ascii="Times New Roman" w:eastAsia="Times New Roman" w:hAnsi="Times New Roman" w:cs="Times New Roman"/>
+                <w:sz w:val="24"/>
+                <w:szCs w:val="24"/>
+                <w:lang w:eastAsia="es-CO"/>
+              </w:rPr>
+              <w:t xml:space="preserve"> </w:t>
+            </w:r>
+            <w:r>
+              <w:rPr>
+                <w:rFonts w:ascii="Times New Roman" w:eastAsia="Times New Roman" w:hAnsi="Times New Roman" w:cs="Times New Roman"/>
+                <w:sz w:val="24"/>
+                <w:szCs w:val="24"/>
+                <w:lang w:eastAsia="es-CO"/>
+              </w:rPr>
+              <w:t>que  muestra los humedales donde habita esta especie.</w:t>
+            </w:r>
+          </w:p>
+        </w:tc>
+        <w:tc>
+          <w:tcPr>
+            <w:tcW w:w="0" w:type="auto"/>
+            <w:tcBorders>
+              <w:top w:val="single" w:sz="4" w:space="0" w:color="000000"/>
+              <w:left w:val="single" w:sz="4" w:space="0" w:color="000000"/>
+              <w:bottom w:val="single" w:sz="4" w:space="0" w:color="000000"/>
+              <w:right w:val="single" w:sz="4" w:space="0" w:color="000000"/>
+            </w:tcBorders>
+            <w:vAlign w:val="center"/>
+            <w:hideMark/>
+          </w:tcPr>
+          <w:p>
+            <w:pPr>
+              <w:spacing w:after="0" w:line="240" w:lineRule="auto"/>
+              <w:rPr>
+                <w:rFonts w:ascii="Times New Roman" w:eastAsia="Times New Roman" w:hAnsi="Times New Roman" w:cs="Times New Roman"/>
+                <w:sz w:val="24"/>
+                <w:szCs w:val="24"/>
+                <w:lang w:eastAsia="es-CO"/>
+              </w:rPr>
+            </w:pPr>
+            <w:r>
+              <w:rPr>
+                <w:rFonts w:ascii="Times New Roman" w:eastAsia="Times New Roman" w:hAnsi="Times New Roman" w:cs="Times New Roman"/>
+                <w:sz w:val="24"/>
+                <w:szCs w:val="24"/>
+                <w:lang w:eastAsia="es-CO"/>
+              </w:rPr>
+              <w:t>String</w:t>
+            </w:r>
+          </w:p>
+        </w:tc>
+        <w:tc>
+          <w:tcPr>
+            <w:tcW w:w="0" w:type="auto"/>
+            <w:tcBorders>
+              <w:top w:val="single" w:sz="4" w:space="0" w:color="000000"/>
+              <w:left w:val="single" w:sz="4" w:space="0" w:color="000000"/>
+              <w:bottom w:val="single" w:sz="4" w:space="0" w:color="000000"/>
+              <w:right w:val="single" w:sz="4" w:space="0" w:color="000000"/>
+            </w:tcBorders>
+            <w:vAlign w:val="center"/>
+            <w:hideMark/>
+          </w:tcPr>
+          <w:p>
+            <w:pPr>
+              <w:rPr>
+                <w:rFonts w:ascii="Times New Roman" w:eastAsia="Times New Roman" w:hAnsi="Times New Roman" w:cs="Times New Roman"/>
+                <w:sz w:val="24"/>
+                <w:szCs w:val="24"/>
+                <w:lang w:eastAsia="es-CO"/>
+              </w:rPr>
+            </w:pPr>
+          </w:p>
+        </w:tc>
+      </w:tr>
+    </w:tbl>
+    <w:p>
+      <w:pPr>
+        <w:spacing w:after="0" w:line="240" w:lineRule="auto"/>
+        <w:rPr>
+          <w:rFonts w:ascii="Times New Roman" w:eastAsia="Times New Roman" w:hAnsi="Times New Roman" w:cs="Times New Roman"/>
+          <w:sz w:val="24"/>
+          <w:szCs w:val="24"/>
+          <w:lang w:eastAsia="es-CO"/>
+        </w:rPr>
+      </w:pPr>
+    </w:p>
+    <w:p>
+      <w:pPr>
+        <w:spacing w:after="0" w:line="240" w:lineRule="auto"/>
+        <w:rPr>
+          <w:rFonts w:ascii="Times New Roman" w:eastAsia="Times New Roman" w:hAnsi="Times New Roman" w:cs="Times New Roman"/>
+          <w:sz w:val="24"/>
+          <w:szCs w:val="24"/>
+          <w:lang w:eastAsia="es-CO"/>
+        </w:rPr>
+      </w:pPr>
+    </w:p>
+    <w:tbl>
+      <w:tblPr>
+        <w:tblW w:w="0" w:type="auto"/>
+        <w:tblLook w:val="04A0" w:firstRow="1" w:lastRow="0" w:firstColumn="1" w:lastColumn="0" w:noHBand="0" w:noVBand="1"/>
+      </w:tblPr>
+      <w:tblGrid>
+        <w:gridCol w:w="2922"/>
+        <w:gridCol w:w="3007"/>
+        <w:gridCol w:w="990"/>
+        <w:gridCol w:w="1909"/>
+      </w:tblGrid>
+      <w:tr>
+        <w:trPr>
+          <w:trHeight w:val="589"/>
+        </w:trPr>
+        <w:tc>
+          <w:tcPr>
+            <w:tcW w:w="0" w:type="auto"/>
+            <w:tcBorders>
+              <w:top w:val="single" w:sz="4" w:space="0" w:color="000000"/>
+              <w:left w:val="single" w:sz="4" w:space="0" w:color="000000"/>
+              <w:bottom w:val="single" w:sz="4" w:space="0" w:color="000000"/>
+              <w:right w:val="single" w:sz="4" w:space="0" w:color="000000"/>
+            </w:tcBorders>
+            <w:shd w:val="clear" w:color="auto" w:fill="D9E2F3"/>
+            <w:vAlign w:val="center"/>
+            <w:hideMark/>
+          </w:tcPr>
+          <w:p>
+            <w:pPr>
+              <w:spacing w:after="0" w:line="240" w:lineRule="auto"/>
+              <w:rPr>
+                <w:rFonts w:ascii="Times New Roman" w:eastAsia="Times New Roman" w:hAnsi="Times New Roman" w:cs="Times New Roman"/>
+                <w:sz w:val="24"/>
+                <w:szCs w:val="24"/>
+                <w:lang w:eastAsia="es-CO"/>
+              </w:rPr>
+            </w:pPr>
+            <w:r>
+              <w:rPr>
+                <w:rFonts w:ascii="Calibri" w:eastAsia="Times New Roman" w:hAnsi="Calibri" w:cs="Calibri"/>
+                <w:color w:val="000000"/>
+                <w:lang w:eastAsia="es-CO"/>
+              </w:rPr>
+              <w:t>Nombre o identificador</w:t>
+            </w:r>
+          </w:p>
+        </w:tc>
+        <w:tc>
+          <w:tcPr>
+            <w:tcW w:w="0" w:type="auto"/>
+            <w:gridSpan w:val="3"/>
+            <w:tcBorders>
+              <w:top w:val="single" w:sz="4" w:space="0" w:color="000000"/>
+              <w:left w:val="single" w:sz="4" w:space="0" w:color="000000"/>
+              <w:bottom w:val="single" w:sz="4" w:space="0" w:color="000000"/>
+              <w:right w:val="single" w:sz="4" w:space="0" w:color="000000"/>
+            </w:tcBorders>
+            <w:vAlign w:val="center"/>
+            <w:hideMark/>
+          </w:tcPr>
+          <w:p>
+            <w:pPr>
+              <w:spacing w:after="0" w:line="240" w:lineRule="auto"/>
+              <w:rPr>
+                <w:rFonts w:ascii="Times New Roman" w:eastAsia="Times New Roman" w:hAnsi="Times New Roman" w:cs="Times New Roman"/>
+                <w:sz w:val="24"/>
+                <w:szCs w:val="24"/>
+                <w:lang w:eastAsia="es-CO"/>
+              </w:rPr>
+            </w:pPr>
+            <w:r>
+              <w:rPr>
+                <w:rFonts w:ascii="Times New Roman" w:eastAsia="Times New Roman" w:hAnsi="Times New Roman" w:cs="Times New Roman"/>
+                <w:sz w:val="24"/>
+                <w:szCs w:val="24"/>
+                <w:lang w:eastAsia="es-CO"/>
+              </w:rPr>
+              <w:t>R</w:t>
+            </w:r>
+            <w:r>
+              <w:rPr>
+                <w:rFonts w:ascii="Times New Roman" w:eastAsia="Times New Roman" w:hAnsi="Times New Roman" w:cs="Times New Roman"/>
+                <w:sz w:val="24"/>
+                <w:szCs w:val="24"/>
+                <w:lang w:eastAsia="es-CO"/>
+              </w:rPr>
+              <w:t>7: Información</w:t>
+            </w:r>
+            <w:r>
+              <w:rPr>
+                <w:rFonts w:ascii="Times New Roman" w:eastAsia="Times New Roman" w:hAnsi="Times New Roman" w:cs="Times New Roman"/>
+                <w:sz w:val="24"/>
+                <w:szCs w:val="24"/>
+                <w:lang w:eastAsia="es-CO"/>
+              </w:rPr>
+              <w:t xml:space="preserve"> de humedales.</w:t>
+            </w:r>
+          </w:p>
+        </w:tc>
+      </w:tr>
+      <w:tr>
+        <w:trPr>
+          <w:trHeight w:val="816"/>
+        </w:trPr>
+        <w:tc>
+          <w:tcPr>
+            <w:tcW w:w="0" w:type="auto"/>
+            <w:tcBorders>
+              <w:top w:val="single" w:sz="4" w:space="0" w:color="000000"/>
+              <w:left w:val="single" w:sz="4" w:space="0" w:color="000000"/>
+              <w:bottom w:val="single" w:sz="4" w:space="0" w:color="000000"/>
+              <w:right w:val="single" w:sz="4" w:space="0" w:color="000000"/>
+            </w:tcBorders>
+            <w:shd w:val="clear" w:color="auto" w:fill="D9E2F3"/>
+            <w:vAlign w:val="center"/>
+            <w:hideMark/>
+          </w:tcPr>
+          <w:p>
+            <w:pPr>
+              <w:spacing w:after="0" w:line="240" w:lineRule="auto"/>
+              <w:rPr>
+                <w:rFonts w:ascii="Times New Roman" w:eastAsia="Times New Roman" w:hAnsi="Times New Roman" w:cs="Times New Roman"/>
+                <w:sz w:val="24"/>
+                <w:szCs w:val="24"/>
+                <w:lang w:eastAsia="es-CO"/>
+              </w:rPr>
+            </w:pPr>
+            <w:r>
+              <w:rPr>
+                <w:rFonts w:ascii="Calibri" w:eastAsia="Times New Roman" w:hAnsi="Calibri" w:cs="Calibri"/>
+                <w:color w:val="000000"/>
+                <w:lang w:eastAsia="es-CO"/>
+              </w:rPr>
+              <w:t>Resumen</w:t>
+            </w:r>
+          </w:p>
+        </w:tc>
+        <w:tc>
+          <w:tcPr>
+            <w:tcW w:w="0" w:type="auto"/>
+            <w:gridSpan w:val="3"/>
+            <w:tcBorders>
+              <w:top w:val="single" w:sz="4" w:space="0" w:color="000000"/>
+              <w:left w:val="single" w:sz="4" w:space="0" w:color="000000"/>
+              <w:bottom w:val="single" w:sz="4" w:space="0" w:color="000000"/>
+              <w:right w:val="single" w:sz="4" w:space="0" w:color="000000"/>
+            </w:tcBorders>
+            <w:vAlign w:val="center"/>
+            <w:hideMark/>
+          </w:tcPr>
+          <w:p>
+            <w:pPr>
+              <w:spacing w:after="0" w:line="240" w:lineRule="auto"/>
+              <w:rPr>
+                <w:rFonts w:ascii="Times New Roman" w:eastAsia="Times New Roman" w:hAnsi="Times New Roman" w:cs="Times New Roman"/>
+                <w:sz w:val="24"/>
+                <w:szCs w:val="24"/>
+                <w:lang w:eastAsia="es-CO"/>
+              </w:rPr>
+            </w:pPr>
+            <w:r>
+              <w:rPr>
+                <w:rFonts w:ascii="Times New Roman" w:eastAsia="Times New Roman" w:hAnsi="Times New Roman" w:cs="Times New Roman"/>
+                <w:sz w:val="24"/>
+                <w:szCs w:val="24"/>
+                <w:lang w:eastAsia="es-CO"/>
+              </w:rPr>
+              <w:t xml:space="preserve">El sistema debe </w:t>
+            </w:r>
+            <w:r>
+              <w:rPr>
+                <w:rFonts w:ascii="Times New Roman" w:eastAsia="Times New Roman" w:hAnsi="Times New Roman" w:cs="Times New Roman"/>
+                <w:sz w:val="24"/>
+                <w:szCs w:val="24"/>
+                <w:lang w:eastAsia="es-CO"/>
+              </w:rPr>
+              <w:t>mostrar todos los humedales con su información</w:t>
+            </w:r>
+            <w:r>
+              <w:rPr>
+                <w:rFonts w:ascii="Times New Roman" w:eastAsia="Times New Roman" w:hAnsi="Times New Roman" w:cs="Times New Roman"/>
+                <w:sz w:val="24"/>
+                <w:szCs w:val="24"/>
+                <w:lang w:eastAsia="es-CO"/>
+              </w:rPr>
+              <w:t>.</w:t>
+            </w:r>
+          </w:p>
+        </w:tc>
+      </w:tr>
+      <w:tr>
+        <w:trPr>
+          <w:trHeight w:val="416"/>
+        </w:trPr>
+        <w:tc>
+          <w:tcPr>
+            <w:tcW w:w="0" w:type="auto"/>
+            <w:vMerge w:val="restart"/>
+            <w:tcBorders>
+              <w:top w:val="single" w:sz="4" w:space="0" w:color="000000"/>
+              <w:left w:val="single" w:sz="4" w:space="0" w:color="000000"/>
+              <w:bottom w:val="single" w:sz="4" w:space="0" w:color="000000"/>
+              <w:right w:val="single" w:sz="4" w:space="0" w:color="000000"/>
+            </w:tcBorders>
+            <w:shd w:val="clear" w:color="auto" w:fill="D9E2F3"/>
+            <w:vAlign w:val="center"/>
+            <w:hideMark/>
+          </w:tcPr>
+          <w:p>
+            <w:pPr>
+              <w:spacing w:after="0" w:line="240" w:lineRule="auto"/>
+              <w:rPr>
+                <w:rFonts w:ascii="Times New Roman" w:eastAsia="Times New Roman" w:hAnsi="Times New Roman" w:cs="Times New Roman"/>
+                <w:sz w:val="24"/>
+                <w:szCs w:val="24"/>
+                <w:lang w:eastAsia="es-CO"/>
+              </w:rPr>
+            </w:pPr>
+            <w:r>
+              <w:rPr>
+                <w:rFonts w:ascii="Calibri" w:eastAsia="Times New Roman" w:hAnsi="Calibri" w:cs="Calibri"/>
+                <w:color w:val="000000"/>
+                <w:lang w:eastAsia="es-CO"/>
+              </w:rPr>
+              <w:t>Entradas</w:t>
+            </w:r>
+          </w:p>
+        </w:tc>
+        <w:tc>
+          <w:tcPr>
+            <w:tcW w:w="0" w:type="auto"/>
+            <w:tcBorders>
+              <w:top w:val="single" w:sz="4" w:space="0" w:color="000000"/>
+              <w:left w:val="single" w:sz="4" w:space="0" w:color="000000"/>
+              <w:bottom w:val="single" w:sz="4" w:space="0" w:color="000000"/>
+              <w:right w:val="single" w:sz="4" w:space="0" w:color="000000"/>
+            </w:tcBorders>
+            <w:vAlign w:val="center"/>
+            <w:hideMark/>
+          </w:tcPr>
+          <w:p>
+            <w:pPr>
+              <w:spacing w:after="0" w:line="240" w:lineRule="auto"/>
+              <w:jc w:val="center"/>
+              <w:rPr>
+                <w:rFonts w:ascii="Times New Roman" w:eastAsia="Times New Roman" w:hAnsi="Times New Roman" w:cs="Times New Roman"/>
+                <w:sz w:val="24"/>
+                <w:szCs w:val="24"/>
+                <w:lang w:eastAsia="es-CO"/>
+              </w:rPr>
+            </w:pPr>
+            <w:r>
+              <w:rPr>
+                <w:rFonts w:ascii="Calibri" w:eastAsia="Times New Roman" w:hAnsi="Calibri" w:cs="Calibri"/>
+                <w:color w:val="000000"/>
+                <w:lang w:eastAsia="es-CO"/>
+              </w:rPr>
+              <w:t>Nombre entrada</w:t>
+            </w:r>
+          </w:p>
+        </w:tc>
+        <w:tc>
+          <w:tcPr>
+            <w:tcW w:w="0" w:type="auto"/>
+            <w:tcBorders>
+              <w:top w:val="single" w:sz="4" w:space="0" w:color="000000"/>
+              <w:left w:val="single" w:sz="4" w:space="0" w:color="000000"/>
+              <w:bottom w:val="single" w:sz="4" w:space="0" w:color="000000"/>
+              <w:right w:val="single" w:sz="4" w:space="0" w:color="000000"/>
+            </w:tcBorders>
+            <w:vAlign w:val="center"/>
+            <w:hideMark/>
+          </w:tcPr>
+          <w:p>
+            <w:pPr>
+              <w:spacing w:after="0" w:line="240" w:lineRule="auto"/>
+              <w:jc w:val="center"/>
+              <w:rPr>
+                <w:rFonts w:ascii="Times New Roman" w:eastAsia="Times New Roman" w:hAnsi="Times New Roman" w:cs="Times New Roman"/>
+                <w:sz w:val="24"/>
+                <w:szCs w:val="24"/>
+                <w:lang w:eastAsia="es-CO"/>
+              </w:rPr>
+            </w:pPr>
+            <w:r>
+              <w:rPr>
+                <w:rFonts w:ascii="Calibri" w:eastAsia="Times New Roman" w:hAnsi="Calibri" w:cs="Calibri"/>
+                <w:color w:val="000000"/>
+                <w:lang w:eastAsia="es-CO"/>
+              </w:rPr>
+              <w:t>Tipo de dato</w:t>
+            </w:r>
+          </w:p>
+        </w:tc>
+        <w:tc>
+          <w:tcPr>
+            <w:tcW w:w="0" w:type="auto"/>
+            <w:tcBorders>
+              <w:top w:val="single" w:sz="4" w:space="0" w:color="000000"/>
+              <w:left w:val="single" w:sz="4" w:space="0" w:color="000000"/>
+              <w:bottom w:val="single" w:sz="4" w:space="0" w:color="000000"/>
+              <w:right w:val="single" w:sz="4" w:space="0" w:color="000000"/>
+            </w:tcBorders>
+            <w:vAlign w:val="center"/>
+            <w:hideMark/>
+          </w:tcPr>
+          <w:p>
+            <w:pPr>
+              <w:spacing w:after="0" w:line="240" w:lineRule="auto"/>
+              <w:jc w:val="center"/>
+              <w:rPr>
+                <w:rFonts w:ascii="Times New Roman" w:eastAsia="Times New Roman" w:hAnsi="Times New Roman" w:cs="Times New Roman"/>
+                <w:sz w:val="24"/>
+                <w:szCs w:val="24"/>
+                <w:lang w:eastAsia="es-CO"/>
+              </w:rPr>
+            </w:pPr>
+            <w:r>
+              <w:rPr>
+                <w:rFonts w:ascii="Calibri" w:eastAsia="Times New Roman" w:hAnsi="Calibri" w:cs="Calibri"/>
+                <w:color w:val="000000"/>
+                <w:lang w:eastAsia="es-CO"/>
+              </w:rPr>
+              <w:t>Condición de selección o repetición</w:t>
+            </w:r>
+          </w:p>
+        </w:tc>
+      </w:tr>
+      <w:tr>
+        <w:trPr>
+          <w:trHeight w:val="579"/>
+        </w:trPr>
+        <w:tc>
+          <w:tcPr>
+            <w:tcW w:w="0" w:type="auto"/>
+            <w:vMerge/>
+            <w:tcBorders>
+              <w:top w:val="single" w:sz="4" w:space="0" w:color="000000"/>
+              <w:left w:val="single" w:sz="4" w:space="0" w:color="000000"/>
+              <w:bottom w:val="single" w:sz="4" w:space="0" w:color="000000"/>
+              <w:right w:val="single" w:sz="4" w:space="0" w:color="000000"/>
+            </w:tcBorders>
+            <w:vAlign w:val="center"/>
+            <w:hideMark/>
+          </w:tcPr>
+          <w:p>
+            <w:pPr>
+              <w:spacing w:after="0"/>
+              <w:rPr>
+                <w:rFonts w:ascii="Times New Roman" w:eastAsia="Times New Roman" w:hAnsi="Times New Roman" w:cs="Times New Roman"/>
+                <w:sz w:val="24"/>
+                <w:szCs w:val="24"/>
+                <w:lang w:eastAsia="es-CO"/>
+              </w:rPr>
+            </w:pPr>
+          </w:p>
+        </w:tc>
+        <w:tc>
+          <w:tcPr>
+            <w:tcW w:w="0" w:type="auto"/>
+            <w:tcBorders>
+              <w:top w:val="single" w:sz="4" w:space="0" w:color="000000"/>
+              <w:left w:val="single" w:sz="4" w:space="0" w:color="000000"/>
+              <w:bottom w:val="single" w:sz="4" w:space="0" w:color="000000"/>
+              <w:right w:val="single" w:sz="4" w:space="0" w:color="000000"/>
+            </w:tcBorders>
+            <w:vAlign w:val="center"/>
+            <w:hideMark/>
+          </w:tcPr>
+          <w:p>
+            <w:pPr>
+              <w:spacing w:after="0" w:line="240" w:lineRule="auto"/>
+              <w:rPr>
+                <w:rFonts w:ascii="Times New Roman" w:eastAsia="Times New Roman" w:hAnsi="Times New Roman" w:cs="Times New Roman"/>
+                <w:sz w:val="24"/>
+                <w:szCs w:val="24"/>
+                <w:lang w:eastAsia="es-CO"/>
+              </w:rPr>
+            </w:pPr>
+            <w:r>
+              <w:rPr>
+                <w:rFonts w:ascii="Times New Roman" w:eastAsia="Times New Roman" w:hAnsi="Times New Roman" w:cs="Times New Roman"/>
+                <w:sz w:val="24"/>
+                <w:szCs w:val="24"/>
+                <w:lang w:eastAsia="es-CO"/>
+              </w:rPr>
+              <w:t>Selección de esa opción del menú</w:t>
+            </w:r>
+          </w:p>
+        </w:tc>
+        <w:tc>
+          <w:tcPr>
+            <w:tcW w:w="0" w:type="auto"/>
+            <w:tcBorders>
+              <w:top w:val="single" w:sz="4" w:space="0" w:color="000000"/>
+              <w:left w:val="single" w:sz="4" w:space="0" w:color="000000"/>
+              <w:bottom w:val="single" w:sz="4" w:space="0" w:color="000000"/>
+              <w:right w:val="single" w:sz="4" w:space="0" w:color="000000"/>
+            </w:tcBorders>
+            <w:vAlign w:val="center"/>
+            <w:hideMark/>
+          </w:tcPr>
+          <w:p>
+            <w:pPr>
+              <w:spacing w:after="0" w:line="240" w:lineRule="auto"/>
+              <w:rPr>
+                <w:rFonts w:ascii="Times New Roman" w:eastAsia="Times New Roman" w:hAnsi="Times New Roman" w:cs="Times New Roman"/>
+                <w:sz w:val="24"/>
+                <w:szCs w:val="24"/>
+                <w:u w:val="single"/>
+                <w:lang w:eastAsia="es-CO"/>
+              </w:rPr>
+            </w:pPr>
+            <w:r>
+              <w:rPr>
+                <w:rFonts w:ascii="Times New Roman" w:eastAsia="Times New Roman" w:hAnsi="Times New Roman" w:cs="Times New Roman"/>
+                <w:sz w:val="24"/>
+                <w:szCs w:val="24"/>
+                <w:lang w:eastAsia="es-CO"/>
+              </w:rPr>
+              <w:t>int</w:t>
+            </w:r>
+          </w:p>
+        </w:tc>
+        <w:tc>
+          <w:tcPr>
+            <w:tcW w:w="0" w:type="auto"/>
+            <w:tcBorders>
+              <w:top w:val="single" w:sz="4" w:space="0" w:color="000000"/>
+              <w:left w:val="single" w:sz="4" w:space="0" w:color="000000"/>
+              <w:bottom w:val="single" w:sz="4" w:space="0" w:color="000000"/>
+              <w:right w:val="single" w:sz="4" w:space="0" w:color="000000"/>
+            </w:tcBorders>
+            <w:vAlign w:val="center"/>
+            <w:hideMark/>
+          </w:tcPr>
+          <w:p>
+            <w:pPr>
+              <w:spacing w:after="0" w:line="240" w:lineRule="auto"/>
+              <w:rPr>
+                <w:rFonts w:ascii="Times New Roman" w:eastAsia="Times New Roman" w:hAnsi="Times New Roman" w:cs="Times New Roman"/>
+                <w:sz w:val="24"/>
+                <w:szCs w:val="24"/>
+                <w:lang w:eastAsia="es-CO"/>
+              </w:rPr>
+            </w:pPr>
+          </w:p>
+        </w:tc>
+      </w:tr>
+      <w:tr>
+        <w:trPr>
+          <w:trHeight w:val="1255"/>
+        </w:trPr>
+        <w:tc>
+          <w:tcPr>
+            <w:tcW w:w="0" w:type="auto"/>
+            <w:tcBorders>
+              <w:top w:val="single" w:sz="4" w:space="0" w:color="000000"/>
+              <w:left w:val="single" w:sz="4" w:space="0" w:color="000000"/>
+              <w:bottom w:val="single" w:sz="4" w:space="0" w:color="000000"/>
+              <w:right w:val="single" w:sz="4" w:space="0" w:color="000000"/>
+            </w:tcBorders>
+            <w:shd w:val="clear" w:color="auto" w:fill="D9E2F3"/>
+            <w:vAlign w:val="center"/>
+            <w:hideMark/>
+          </w:tcPr>
+          <w:p>
+            <w:pPr>
+              <w:spacing w:after="0" w:line="240" w:lineRule="auto"/>
+              <w:rPr>
+                <w:rFonts w:ascii="Times New Roman" w:eastAsia="Times New Roman" w:hAnsi="Times New Roman" w:cs="Times New Roman"/>
+                <w:sz w:val="24"/>
+                <w:szCs w:val="24"/>
+                <w:lang w:eastAsia="es-CO"/>
+              </w:rPr>
+            </w:pPr>
+            <w:r>
+              <w:rPr>
+                <w:rFonts w:ascii="Calibri" w:eastAsia="Times New Roman" w:hAnsi="Calibri" w:cs="Calibri"/>
+                <w:color w:val="000000"/>
+                <w:lang w:eastAsia="es-CO"/>
+              </w:rPr>
+              <w:t>Actividades generales necesarias para obtener los resultados</w:t>
+            </w:r>
+          </w:p>
+        </w:tc>
+        <w:tc>
+          <w:tcPr>
+            <w:tcW w:w="0" w:type="auto"/>
+            <w:gridSpan w:val="3"/>
+            <w:tcBorders>
+              <w:top w:val="single" w:sz="4" w:space="0" w:color="000000"/>
+              <w:left w:val="single" w:sz="4" w:space="0" w:color="000000"/>
+              <w:bottom w:val="single" w:sz="4" w:space="0" w:color="000000"/>
+              <w:right w:val="single" w:sz="4" w:space="0" w:color="000000"/>
+            </w:tcBorders>
+            <w:vAlign w:val="center"/>
+            <w:hideMark/>
+          </w:tcPr>
+          <w:p>
+            <w:pPr>
+              <w:spacing w:after="0" w:line="240" w:lineRule="auto"/>
+              <w:rPr>
+                <w:rFonts w:ascii="Times New Roman" w:eastAsia="Times New Roman" w:hAnsi="Times New Roman" w:cs="Times New Roman"/>
+                <w:sz w:val="24"/>
+                <w:szCs w:val="24"/>
+                <w:lang w:eastAsia="es-CO"/>
+              </w:rPr>
+            </w:pPr>
+            <w:r>
+              <w:rPr>
+                <w:rFonts w:ascii="Times New Roman" w:eastAsia="Times New Roman" w:hAnsi="Times New Roman" w:cs="Times New Roman"/>
+                <w:sz w:val="24"/>
+                <w:szCs w:val="24"/>
+                <w:lang w:eastAsia="es-CO"/>
+              </w:rPr>
+              <w:t>Ya debe haber un registro de al menos un humedal.</w:t>
+            </w:r>
+          </w:p>
+        </w:tc>
+      </w:tr>
+      <w:tr>
+        <w:trPr>
+          <w:trHeight w:val="727"/>
+        </w:trPr>
+        <w:tc>
+          <w:tcPr>
+            <w:tcW w:w="0" w:type="auto"/>
+            <w:tcBorders>
+              <w:top w:val="single" w:sz="4" w:space="0" w:color="000000"/>
+              <w:left w:val="single" w:sz="4" w:space="0" w:color="000000"/>
+              <w:bottom w:val="single" w:sz="4" w:space="0" w:color="000000"/>
+              <w:right w:val="single" w:sz="4" w:space="0" w:color="000000"/>
+            </w:tcBorders>
+            <w:shd w:val="clear" w:color="auto" w:fill="D9E2F3"/>
+            <w:vAlign w:val="center"/>
+            <w:hideMark/>
+          </w:tcPr>
+          <w:p>
+            <w:pPr>
+              <w:spacing w:after="0" w:line="240" w:lineRule="auto"/>
+              <w:rPr>
+                <w:rFonts w:ascii="Times New Roman" w:eastAsia="Times New Roman" w:hAnsi="Times New Roman" w:cs="Times New Roman"/>
+                <w:sz w:val="24"/>
+                <w:szCs w:val="24"/>
+                <w:lang w:eastAsia="es-CO"/>
+              </w:rPr>
+            </w:pPr>
+            <w:r>
+              <w:rPr>
+                <w:rFonts w:ascii="Calibri" w:eastAsia="Times New Roman" w:hAnsi="Calibri" w:cs="Calibri"/>
+                <w:color w:val="000000"/>
+                <w:lang w:eastAsia="es-CO"/>
+              </w:rPr>
+              <w:t>Resultado o postcondición</w:t>
+            </w:r>
+          </w:p>
+        </w:tc>
+        <w:tc>
+          <w:tcPr>
+            <w:tcW w:w="0" w:type="auto"/>
+            <w:gridSpan w:val="3"/>
+            <w:tcBorders>
+              <w:top w:val="single" w:sz="4" w:space="0" w:color="000000"/>
+              <w:left w:val="single" w:sz="4" w:space="0" w:color="000000"/>
+              <w:bottom w:val="single" w:sz="4" w:space="0" w:color="000000"/>
+              <w:right w:val="single" w:sz="4" w:space="0" w:color="000000"/>
+            </w:tcBorders>
+            <w:vAlign w:val="center"/>
+            <w:hideMark/>
+          </w:tcPr>
+          <w:p>
+            <w:pPr>
+              <w:spacing w:after="0" w:line="240" w:lineRule="auto"/>
+              <w:rPr>
+                <w:rFonts w:ascii="Times New Roman" w:eastAsia="Times New Roman" w:hAnsi="Times New Roman" w:cs="Times New Roman"/>
+                <w:sz w:val="24"/>
+                <w:szCs w:val="24"/>
+                <w:lang w:eastAsia="es-CO"/>
+              </w:rPr>
+            </w:pPr>
+          </w:p>
+        </w:tc>
+      </w:tr>
+      <w:tr>
+        <w:trPr>
+          <w:trHeight w:val="286"/>
+        </w:trPr>
+        <w:tc>
+          <w:tcPr>
+            <w:tcW w:w="0" w:type="auto"/>
+            <w:vMerge w:val="restart"/>
+            <w:tcBorders>
+              <w:top w:val="single" w:sz="4" w:space="0" w:color="000000"/>
+              <w:left w:val="single" w:sz="4" w:space="0" w:color="000000"/>
+              <w:bottom w:val="single" w:sz="4" w:space="0" w:color="000000"/>
+              <w:right w:val="single" w:sz="4" w:space="0" w:color="000000"/>
+            </w:tcBorders>
+            <w:shd w:val="clear" w:color="auto" w:fill="D9E2F3"/>
+            <w:vAlign w:val="center"/>
+            <w:hideMark/>
+          </w:tcPr>
+          <w:p>
+            <w:pPr>
+              <w:spacing w:after="0" w:line="240" w:lineRule="auto"/>
+              <w:rPr>
+                <w:rFonts w:ascii="Times New Roman" w:eastAsia="Times New Roman" w:hAnsi="Times New Roman" w:cs="Times New Roman"/>
+                <w:sz w:val="24"/>
+                <w:szCs w:val="24"/>
+                <w:lang w:eastAsia="es-CO"/>
+              </w:rPr>
+            </w:pPr>
+            <w:r>
+              <w:rPr>
+                <w:rFonts w:ascii="Calibri" w:eastAsia="Times New Roman" w:hAnsi="Calibri" w:cs="Calibri"/>
+                <w:color w:val="000000"/>
+                <w:lang w:eastAsia="es-CO"/>
+              </w:rPr>
+              <w:t>Salidas</w:t>
+            </w:r>
+          </w:p>
+        </w:tc>
+        <w:tc>
+          <w:tcPr>
+            <w:tcW w:w="0" w:type="auto"/>
+            <w:tcBorders>
+              <w:top w:val="single" w:sz="4" w:space="0" w:color="000000"/>
+              <w:left w:val="single" w:sz="4" w:space="0" w:color="000000"/>
+              <w:bottom w:val="single" w:sz="4" w:space="0" w:color="000000"/>
+              <w:right w:val="single" w:sz="4" w:space="0" w:color="000000"/>
+            </w:tcBorders>
+            <w:vAlign w:val="center"/>
+            <w:hideMark/>
+          </w:tcPr>
+          <w:p>
+            <w:pPr>
+              <w:spacing w:after="0" w:line="240" w:lineRule="auto"/>
+              <w:jc w:val="center"/>
+              <w:rPr>
+                <w:rFonts w:ascii="Times New Roman" w:eastAsia="Times New Roman" w:hAnsi="Times New Roman" w:cs="Times New Roman"/>
+                <w:sz w:val="24"/>
+                <w:szCs w:val="24"/>
+                <w:lang w:eastAsia="es-CO"/>
+              </w:rPr>
+            </w:pPr>
+            <w:r>
+              <w:rPr>
+                <w:rFonts w:ascii="Calibri" w:eastAsia="Times New Roman" w:hAnsi="Calibri" w:cs="Calibri"/>
+                <w:color w:val="000000"/>
+                <w:lang w:eastAsia="es-CO"/>
+              </w:rPr>
+              <w:t>Nombre entrada</w:t>
+            </w:r>
+          </w:p>
+        </w:tc>
+        <w:tc>
+          <w:tcPr>
+            <w:tcW w:w="0" w:type="auto"/>
+            <w:tcBorders>
+              <w:top w:val="single" w:sz="4" w:space="0" w:color="000000"/>
+              <w:left w:val="single" w:sz="4" w:space="0" w:color="000000"/>
+              <w:bottom w:val="single" w:sz="4" w:space="0" w:color="000000"/>
+              <w:right w:val="single" w:sz="4" w:space="0" w:color="000000"/>
+            </w:tcBorders>
+            <w:vAlign w:val="center"/>
+            <w:hideMark/>
+          </w:tcPr>
+          <w:p>
+            <w:pPr>
+              <w:spacing w:after="0" w:line="240" w:lineRule="auto"/>
+              <w:jc w:val="center"/>
+              <w:rPr>
+                <w:rFonts w:ascii="Times New Roman" w:eastAsia="Times New Roman" w:hAnsi="Times New Roman" w:cs="Times New Roman"/>
+                <w:sz w:val="24"/>
+                <w:szCs w:val="24"/>
+                <w:lang w:eastAsia="es-CO"/>
+              </w:rPr>
+            </w:pPr>
+            <w:r>
+              <w:rPr>
+                <w:rFonts w:ascii="Calibri" w:eastAsia="Times New Roman" w:hAnsi="Calibri" w:cs="Calibri"/>
+                <w:color w:val="000000"/>
+                <w:lang w:eastAsia="es-CO"/>
+              </w:rPr>
+              <w:t>Tipo de dato</w:t>
+            </w:r>
+          </w:p>
+        </w:tc>
+        <w:tc>
+          <w:tcPr>
+            <w:tcW w:w="0" w:type="auto"/>
+            <w:tcBorders>
+              <w:top w:val="single" w:sz="4" w:space="0" w:color="000000"/>
+              <w:left w:val="single" w:sz="4" w:space="0" w:color="000000"/>
+              <w:bottom w:val="single" w:sz="4" w:space="0" w:color="000000"/>
+              <w:right w:val="single" w:sz="4" w:space="0" w:color="000000"/>
+            </w:tcBorders>
+            <w:vAlign w:val="center"/>
+            <w:hideMark/>
+          </w:tcPr>
+          <w:p>
+            <w:pPr>
+              <w:spacing w:after="0" w:line="240" w:lineRule="auto"/>
+              <w:jc w:val="center"/>
+              <w:rPr>
+                <w:rFonts w:ascii="Times New Roman" w:eastAsia="Times New Roman" w:hAnsi="Times New Roman" w:cs="Times New Roman"/>
+                <w:sz w:val="24"/>
+                <w:szCs w:val="24"/>
+                <w:lang w:eastAsia="es-CO"/>
+              </w:rPr>
+            </w:pPr>
+            <w:r>
+              <w:rPr>
+                <w:rFonts w:ascii="Calibri" w:eastAsia="Times New Roman" w:hAnsi="Calibri" w:cs="Calibri"/>
+                <w:color w:val="000000"/>
+                <w:lang w:eastAsia="es-CO"/>
+              </w:rPr>
+              <w:t>Condición de selección o repetición</w:t>
+            </w:r>
+          </w:p>
+        </w:tc>
+      </w:tr>
+      <w:tr>
+        <w:trPr>
+          <w:trHeight w:val="488"/>
+        </w:trPr>
+        <w:tc>
+          <w:tcPr>
+            <w:tcW w:w="0" w:type="auto"/>
+            <w:vMerge/>
+            <w:tcBorders>
+              <w:top w:val="single" w:sz="4" w:space="0" w:color="000000"/>
+              <w:left w:val="single" w:sz="4" w:space="0" w:color="000000"/>
+              <w:bottom w:val="single" w:sz="4" w:space="0" w:color="000000"/>
+              <w:right w:val="single" w:sz="4" w:space="0" w:color="000000"/>
+            </w:tcBorders>
+            <w:vAlign w:val="center"/>
+            <w:hideMark/>
+          </w:tcPr>
+          <w:p>
+            <w:pPr>
+              <w:spacing w:after="0"/>
+              <w:rPr>
+                <w:rFonts w:ascii="Times New Roman" w:eastAsia="Times New Roman" w:hAnsi="Times New Roman" w:cs="Times New Roman"/>
+                <w:sz w:val="24"/>
+                <w:szCs w:val="24"/>
+                <w:lang w:eastAsia="es-CO"/>
+              </w:rPr>
+            </w:pPr>
+          </w:p>
+        </w:tc>
+        <w:tc>
+          <w:tcPr>
+            <w:tcW w:w="0" w:type="auto"/>
+            <w:tcBorders>
+              <w:top w:val="single" w:sz="4" w:space="0" w:color="000000"/>
+              <w:left w:val="single" w:sz="4" w:space="0" w:color="000000"/>
+              <w:bottom w:val="single" w:sz="4" w:space="0" w:color="000000"/>
+              <w:right w:val="single" w:sz="4" w:space="0" w:color="000000"/>
+            </w:tcBorders>
+            <w:vAlign w:val="center"/>
+            <w:hideMark/>
+          </w:tcPr>
+          <w:p>
+            <w:pPr>
+              <w:spacing w:after="0" w:line="240" w:lineRule="auto"/>
+              <w:rPr>
+                <w:rFonts w:ascii="Times New Roman" w:eastAsia="Times New Roman" w:hAnsi="Times New Roman" w:cs="Times New Roman"/>
+                <w:sz w:val="24"/>
+                <w:szCs w:val="24"/>
+                <w:lang w:eastAsia="es-CO"/>
+              </w:rPr>
+            </w:pPr>
+            <w:r>
+              <w:rPr>
+                <w:rFonts w:ascii="Times New Roman" w:eastAsia="Times New Roman" w:hAnsi="Times New Roman" w:cs="Times New Roman"/>
+                <w:sz w:val="24"/>
+                <w:szCs w:val="24"/>
+                <w:lang w:eastAsia="es-CO"/>
+              </w:rPr>
+              <w:t>Mensaje</w:t>
+            </w:r>
+            <w:r>
+              <w:rPr>
+                <w:rFonts w:ascii="Times New Roman" w:eastAsia="Times New Roman" w:hAnsi="Times New Roman" w:cs="Times New Roman"/>
+                <w:sz w:val="24"/>
+                <w:szCs w:val="24"/>
+                <w:lang w:eastAsia="es-CO"/>
+              </w:rPr>
+              <w:t xml:space="preserve"> del nombre del humedal y toda la información de él</w:t>
+            </w:r>
+          </w:p>
+        </w:tc>
+        <w:tc>
+          <w:tcPr>
+            <w:tcW w:w="0" w:type="auto"/>
+            <w:tcBorders>
+              <w:top w:val="single" w:sz="4" w:space="0" w:color="000000"/>
+              <w:left w:val="single" w:sz="4" w:space="0" w:color="000000"/>
+              <w:bottom w:val="single" w:sz="4" w:space="0" w:color="000000"/>
+              <w:right w:val="single" w:sz="4" w:space="0" w:color="000000"/>
+            </w:tcBorders>
+            <w:vAlign w:val="center"/>
+            <w:hideMark/>
+          </w:tcPr>
+          <w:p>
+            <w:pPr>
+              <w:spacing w:after="0" w:line="240" w:lineRule="auto"/>
+              <w:rPr>
+                <w:rFonts w:ascii="Times New Roman" w:eastAsia="Times New Roman" w:hAnsi="Times New Roman" w:cs="Times New Roman"/>
+                <w:sz w:val="24"/>
+                <w:szCs w:val="24"/>
+                <w:lang w:eastAsia="es-CO"/>
+              </w:rPr>
+            </w:pPr>
+            <w:r>
+              <w:rPr>
+                <w:rFonts w:ascii="Times New Roman" w:eastAsia="Times New Roman" w:hAnsi="Times New Roman" w:cs="Times New Roman"/>
+                <w:sz w:val="24"/>
+                <w:szCs w:val="24"/>
+                <w:lang w:eastAsia="es-CO"/>
+              </w:rPr>
+              <w:t>String</w:t>
+            </w:r>
+          </w:p>
+        </w:tc>
+        <w:tc>
+          <w:tcPr>
+            <w:tcW w:w="0" w:type="auto"/>
+            <w:tcBorders>
+              <w:top w:val="single" w:sz="4" w:space="0" w:color="000000"/>
+              <w:left w:val="single" w:sz="4" w:space="0" w:color="000000"/>
+              <w:bottom w:val="single" w:sz="4" w:space="0" w:color="000000"/>
+              <w:right w:val="single" w:sz="4" w:space="0" w:color="000000"/>
+            </w:tcBorders>
+            <w:vAlign w:val="center"/>
+            <w:hideMark/>
+          </w:tcPr>
+          <w:p>
+            <w:pPr>
+              <w:rPr>
+                <w:rFonts w:ascii="Times New Roman" w:eastAsia="Times New Roman" w:hAnsi="Times New Roman" w:cs="Times New Roman"/>
+                <w:sz w:val="24"/>
+                <w:szCs w:val="24"/>
+                <w:lang w:eastAsia="es-CO"/>
+              </w:rPr>
+            </w:pPr>
+          </w:p>
+        </w:tc>
+      </w:tr>
+    </w:tbl>
+    <w:p>
+      <w:pPr>
+        <w:spacing w:after="0" w:line="240" w:lineRule="auto"/>
+        <w:rPr>
+          <w:rFonts w:ascii="Times New Roman" w:eastAsia="Times New Roman" w:hAnsi="Times New Roman" w:cs="Times New Roman"/>
+          <w:sz w:val="24"/>
+          <w:szCs w:val="24"/>
+          <w:lang w:eastAsia="es-CO"/>
+        </w:rPr>
+      </w:pPr>
+    </w:p>
+    <w:tbl>
+      <w:tblPr>
+        <w:tblW w:w="0" w:type="auto"/>
+        <w:tblLook w:val="04A0" w:firstRow="1" w:lastRow="0" w:firstColumn="1" w:lastColumn="0" w:noHBand="0" w:noVBand="1"/>
+      </w:tblPr>
+      <w:tblGrid>
+        <w:gridCol w:w="2954"/>
+        <w:gridCol w:w="2954"/>
+        <w:gridCol w:w="994"/>
+        <w:gridCol w:w="1926"/>
+      </w:tblGrid>
+      <w:tr>
+        <w:trPr>
+          <w:trHeight w:val="589"/>
+        </w:trPr>
+        <w:tc>
+          <w:tcPr>
+            <w:tcW w:w="0" w:type="auto"/>
+            <w:tcBorders>
+              <w:top w:val="single" w:sz="4" w:space="0" w:color="000000"/>
+              <w:left w:val="single" w:sz="4" w:space="0" w:color="000000"/>
+              <w:bottom w:val="single" w:sz="4" w:space="0" w:color="000000"/>
+              <w:right w:val="single" w:sz="4" w:space="0" w:color="000000"/>
+            </w:tcBorders>
+            <w:shd w:val="clear" w:color="auto" w:fill="D9E2F3"/>
+            <w:vAlign w:val="center"/>
+            <w:hideMark/>
+          </w:tcPr>
+          <w:p>
+            <w:pPr>
+              <w:spacing w:after="0" w:line="240" w:lineRule="auto"/>
+              <w:rPr>
+                <w:rFonts w:ascii="Times New Roman" w:eastAsia="Times New Roman" w:hAnsi="Times New Roman" w:cs="Times New Roman"/>
+                <w:sz w:val="24"/>
+                <w:szCs w:val="24"/>
+                <w:lang w:eastAsia="es-CO"/>
+              </w:rPr>
+            </w:pPr>
+            <w:r>
+              <w:rPr>
+                <w:rFonts w:ascii="Calibri" w:eastAsia="Times New Roman" w:hAnsi="Calibri" w:cs="Calibri"/>
+                <w:color w:val="000000"/>
+                <w:lang w:eastAsia="es-CO"/>
+              </w:rPr>
+              <w:t>Nombre o identificador</w:t>
+            </w:r>
+          </w:p>
+        </w:tc>
+        <w:tc>
+          <w:tcPr>
+            <w:tcW w:w="0" w:type="auto"/>
+            <w:gridSpan w:val="3"/>
+            <w:tcBorders>
+              <w:top w:val="single" w:sz="4" w:space="0" w:color="000000"/>
+              <w:left w:val="single" w:sz="4" w:space="0" w:color="000000"/>
+              <w:bottom w:val="single" w:sz="4" w:space="0" w:color="000000"/>
+              <w:right w:val="single" w:sz="4" w:space="0" w:color="000000"/>
+            </w:tcBorders>
+            <w:vAlign w:val="center"/>
+            <w:hideMark/>
+          </w:tcPr>
+          <w:p>
+            <w:pPr>
+              <w:spacing w:after="0" w:line="240" w:lineRule="auto"/>
+              <w:rPr>
+                <w:rFonts w:ascii="Times New Roman" w:eastAsia="Times New Roman" w:hAnsi="Times New Roman" w:cs="Times New Roman"/>
+                <w:sz w:val="24"/>
+                <w:szCs w:val="24"/>
+                <w:lang w:eastAsia="es-CO"/>
+              </w:rPr>
+            </w:pPr>
+            <w:r>
+              <w:rPr>
+                <w:rFonts w:ascii="Times New Roman" w:eastAsia="Times New Roman" w:hAnsi="Times New Roman" w:cs="Times New Roman"/>
+                <w:sz w:val="24"/>
+                <w:szCs w:val="24"/>
+                <w:lang w:eastAsia="es-CO"/>
+              </w:rPr>
+              <w:t>R</w:t>
+            </w:r>
+            <w:r>
+              <w:rPr>
+                <w:rFonts w:ascii="Times New Roman" w:eastAsia="Times New Roman" w:hAnsi="Times New Roman" w:cs="Times New Roman"/>
+                <w:sz w:val="24"/>
+                <w:szCs w:val="24"/>
+                <w:lang w:eastAsia="es-CO"/>
+              </w:rPr>
+              <w:t>8</w:t>
+            </w:r>
+            <w:r>
+              <w:rPr>
+                <w:rFonts w:ascii="Times New Roman" w:eastAsia="Times New Roman" w:hAnsi="Times New Roman" w:cs="Times New Roman"/>
+                <w:sz w:val="24"/>
+                <w:szCs w:val="24"/>
+                <w:lang w:eastAsia="es-CO"/>
+              </w:rPr>
+              <w:t>:</w:t>
+            </w:r>
+            <w:r>
+              <w:rPr>
+                <w:rFonts w:ascii="Times New Roman" w:eastAsia="Times New Roman" w:hAnsi="Times New Roman" w:cs="Times New Roman"/>
+                <w:sz w:val="24"/>
+                <w:szCs w:val="24"/>
+                <w:lang w:eastAsia="es-CO"/>
+              </w:rPr>
+              <w:t xml:space="preserve"> Humedal con mas </w:t>
+            </w:r>
+            <w:r>
+              <w:rPr>
+                <w:rFonts w:ascii="Times New Roman" w:eastAsia="Times New Roman" w:hAnsi="Times New Roman" w:cs="Times New Roman"/>
+                <w:sz w:val="24"/>
+                <w:szCs w:val="24"/>
+                <w:lang w:eastAsia="es-CO"/>
+              </w:rPr>
+              <w:t>fauna registrada</w:t>
+            </w:r>
+          </w:p>
+        </w:tc>
+      </w:tr>
+      <w:tr>
+        <w:trPr>
+          <w:trHeight w:val="816"/>
+        </w:trPr>
+        <w:tc>
+          <w:tcPr>
+            <w:tcW w:w="0" w:type="auto"/>
+            <w:tcBorders>
+              <w:top w:val="single" w:sz="4" w:space="0" w:color="000000"/>
+              <w:left w:val="single" w:sz="4" w:space="0" w:color="000000"/>
+              <w:bottom w:val="single" w:sz="4" w:space="0" w:color="000000"/>
+              <w:right w:val="single" w:sz="4" w:space="0" w:color="000000"/>
+            </w:tcBorders>
+            <w:shd w:val="clear" w:color="auto" w:fill="D9E2F3"/>
+            <w:vAlign w:val="center"/>
+            <w:hideMark/>
+          </w:tcPr>
+          <w:p>
+            <w:pPr>
+              <w:spacing w:after="0" w:line="240" w:lineRule="auto"/>
+              <w:rPr>
+                <w:rFonts w:ascii="Times New Roman" w:eastAsia="Times New Roman" w:hAnsi="Times New Roman" w:cs="Times New Roman"/>
+                <w:sz w:val="24"/>
+                <w:szCs w:val="24"/>
+                <w:lang w:eastAsia="es-CO"/>
+              </w:rPr>
+            </w:pPr>
+            <w:r>
+              <w:rPr>
+                <w:rFonts w:ascii="Calibri" w:eastAsia="Times New Roman" w:hAnsi="Calibri" w:cs="Calibri"/>
+                <w:color w:val="000000"/>
+                <w:lang w:eastAsia="es-CO"/>
+              </w:rPr>
+              <w:t>Resumen</w:t>
+            </w:r>
+          </w:p>
+        </w:tc>
+        <w:tc>
+          <w:tcPr>
+            <w:tcW w:w="0" w:type="auto"/>
+            <w:gridSpan w:val="3"/>
+            <w:tcBorders>
+              <w:top w:val="single" w:sz="4" w:space="0" w:color="000000"/>
+              <w:left w:val="single" w:sz="4" w:space="0" w:color="000000"/>
+              <w:bottom w:val="single" w:sz="4" w:space="0" w:color="000000"/>
+              <w:right w:val="single" w:sz="4" w:space="0" w:color="000000"/>
+            </w:tcBorders>
+            <w:vAlign w:val="center"/>
+            <w:hideMark/>
+          </w:tcPr>
+          <w:p>
+            <w:pPr>
+              <w:spacing w:after="0" w:line="240" w:lineRule="auto"/>
+              <w:rPr>
+                <w:rFonts w:ascii="Times New Roman" w:eastAsia="Times New Roman" w:hAnsi="Times New Roman" w:cs="Times New Roman"/>
+                <w:sz w:val="24"/>
+                <w:szCs w:val="24"/>
+                <w:lang w:eastAsia="es-CO"/>
+              </w:rPr>
+            </w:pPr>
+            <w:r>
+              <w:rPr>
+                <w:rFonts w:ascii="Times New Roman" w:eastAsia="Times New Roman" w:hAnsi="Times New Roman" w:cs="Times New Roman"/>
+                <w:sz w:val="24"/>
+                <w:szCs w:val="24"/>
+                <w:lang w:eastAsia="es-CO"/>
+              </w:rPr>
+              <w:t xml:space="preserve">El sistema debe </w:t>
+            </w:r>
+            <w:r>
+              <w:rPr>
+                <w:rFonts w:ascii="Times New Roman" w:eastAsia="Times New Roman" w:hAnsi="Times New Roman" w:cs="Times New Roman"/>
+                <w:sz w:val="24"/>
+                <w:szCs w:val="24"/>
+                <w:lang w:eastAsia="es-CO"/>
+              </w:rPr>
+              <w:t>mostrar el nombre del humedal</w:t>
+            </w:r>
+            <w:r>
+              <w:rPr>
+                <w:rFonts w:ascii="Times New Roman" w:eastAsia="Times New Roman" w:hAnsi="Times New Roman" w:cs="Times New Roman"/>
+                <w:sz w:val="24"/>
+                <w:szCs w:val="24"/>
+                <w:lang w:eastAsia="es-CO"/>
+              </w:rPr>
+              <w:t xml:space="preserve"> con mas especies de fauna.</w:t>
+            </w:r>
+          </w:p>
+        </w:tc>
+      </w:tr>
+      <w:tr>
+        <w:trPr>
+          <w:trHeight w:val="416"/>
+        </w:trPr>
+        <w:tc>
+          <w:tcPr>
+            <w:tcW w:w="0" w:type="auto"/>
+            <w:vMerge w:val="restart"/>
+            <w:tcBorders>
+              <w:top w:val="single" w:sz="4" w:space="0" w:color="000000"/>
+              <w:left w:val="single" w:sz="4" w:space="0" w:color="000000"/>
+              <w:bottom w:val="single" w:sz="4" w:space="0" w:color="000000"/>
+              <w:right w:val="single" w:sz="4" w:space="0" w:color="000000"/>
+            </w:tcBorders>
+            <w:shd w:val="clear" w:color="auto" w:fill="D9E2F3"/>
+            <w:vAlign w:val="center"/>
+            <w:hideMark/>
+          </w:tcPr>
+          <w:p>
+            <w:pPr>
+              <w:spacing w:after="0" w:line="240" w:lineRule="auto"/>
+              <w:rPr>
+                <w:rFonts w:ascii="Times New Roman" w:eastAsia="Times New Roman" w:hAnsi="Times New Roman" w:cs="Times New Roman"/>
+                <w:sz w:val="24"/>
+                <w:szCs w:val="24"/>
+                <w:lang w:eastAsia="es-CO"/>
+              </w:rPr>
+            </w:pPr>
+            <w:r>
+              <w:rPr>
+                <w:rFonts w:ascii="Calibri" w:eastAsia="Times New Roman" w:hAnsi="Calibri" w:cs="Calibri"/>
+                <w:color w:val="000000"/>
+                <w:lang w:eastAsia="es-CO"/>
+              </w:rPr>
+              <w:t>Entradas</w:t>
+            </w:r>
+          </w:p>
+        </w:tc>
+        <w:tc>
+          <w:tcPr>
+            <w:tcW w:w="0" w:type="auto"/>
+            <w:tcBorders>
+              <w:top w:val="single" w:sz="4" w:space="0" w:color="000000"/>
+              <w:left w:val="single" w:sz="4" w:space="0" w:color="000000"/>
+              <w:bottom w:val="single" w:sz="4" w:space="0" w:color="000000"/>
+              <w:right w:val="single" w:sz="4" w:space="0" w:color="000000"/>
+            </w:tcBorders>
+            <w:vAlign w:val="center"/>
+            <w:hideMark/>
+          </w:tcPr>
+          <w:p>
+            <w:pPr>
+              <w:spacing w:after="0" w:line="240" w:lineRule="auto"/>
+              <w:jc w:val="center"/>
+              <w:rPr>
+                <w:rFonts w:ascii="Times New Roman" w:eastAsia="Times New Roman" w:hAnsi="Times New Roman" w:cs="Times New Roman"/>
+                <w:sz w:val="24"/>
+                <w:szCs w:val="24"/>
+                <w:lang w:eastAsia="es-CO"/>
+              </w:rPr>
+            </w:pPr>
+            <w:r>
+              <w:rPr>
+                <w:rFonts w:ascii="Calibri" w:eastAsia="Times New Roman" w:hAnsi="Calibri" w:cs="Calibri"/>
+                <w:color w:val="000000"/>
+                <w:lang w:eastAsia="es-CO"/>
+              </w:rPr>
+              <w:t>Nombre entrada</w:t>
+            </w:r>
+          </w:p>
+        </w:tc>
+        <w:tc>
+          <w:tcPr>
+            <w:tcW w:w="0" w:type="auto"/>
+            <w:tcBorders>
+              <w:top w:val="single" w:sz="4" w:space="0" w:color="000000"/>
+              <w:left w:val="single" w:sz="4" w:space="0" w:color="000000"/>
+              <w:bottom w:val="single" w:sz="4" w:space="0" w:color="000000"/>
+              <w:right w:val="single" w:sz="4" w:space="0" w:color="000000"/>
+            </w:tcBorders>
+            <w:vAlign w:val="center"/>
+            <w:hideMark/>
+          </w:tcPr>
+          <w:p>
+            <w:pPr>
+              <w:spacing w:after="0" w:line="240" w:lineRule="auto"/>
+              <w:jc w:val="center"/>
+              <w:rPr>
+                <w:rFonts w:ascii="Times New Roman" w:eastAsia="Times New Roman" w:hAnsi="Times New Roman" w:cs="Times New Roman"/>
+                <w:sz w:val="24"/>
+                <w:szCs w:val="24"/>
+                <w:lang w:eastAsia="es-CO"/>
+              </w:rPr>
+            </w:pPr>
+            <w:r>
+              <w:rPr>
+                <w:rFonts w:ascii="Calibri" w:eastAsia="Times New Roman" w:hAnsi="Calibri" w:cs="Calibri"/>
+                <w:color w:val="000000"/>
+                <w:lang w:eastAsia="es-CO"/>
+              </w:rPr>
+              <w:t>Tipo de dato</w:t>
+            </w:r>
+          </w:p>
+        </w:tc>
+        <w:tc>
+          <w:tcPr>
+            <w:tcW w:w="0" w:type="auto"/>
+            <w:tcBorders>
+              <w:top w:val="single" w:sz="4" w:space="0" w:color="000000"/>
+              <w:left w:val="single" w:sz="4" w:space="0" w:color="000000"/>
+              <w:bottom w:val="single" w:sz="4" w:space="0" w:color="000000"/>
+              <w:right w:val="single" w:sz="4" w:space="0" w:color="000000"/>
+            </w:tcBorders>
+            <w:vAlign w:val="center"/>
+            <w:hideMark/>
+          </w:tcPr>
+          <w:p>
+            <w:pPr>
+              <w:spacing w:after="0" w:line="240" w:lineRule="auto"/>
+              <w:jc w:val="center"/>
+              <w:rPr>
+                <w:rFonts w:ascii="Times New Roman" w:eastAsia="Times New Roman" w:hAnsi="Times New Roman" w:cs="Times New Roman"/>
+                <w:sz w:val="24"/>
+                <w:szCs w:val="24"/>
+                <w:lang w:eastAsia="es-CO"/>
+              </w:rPr>
+            </w:pPr>
+            <w:r>
+              <w:rPr>
+                <w:rFonts w:ascii="Calibri" w:eastAsia="Times New Roman" w:hAnsi="Calibri" w:cs="Calibri"/>
+                <w:color w:val="000000"/>
+                <w:lang w:eastAsia="es-CO"/>
+              </w:rPr>
+              <w:t>Condición de selección o repetición</w:t>
+            </w:r>
+          </w:p>
+        </w:tc>
+      </w:tr>
+      <w:tr>
+        <w:trPr>
+          <w:trHeight w:val="579"/>
+        </w:trPr>
+        <w:tc>
+          <w:tcPr>
+            <w:tcW w:w="0" w:type="auto"/>
+            <w:vMerge/>
+            <w:tcBorders>
+              <w:top w:val="single" w:sz="4" w:space="0" w:color="000000"/>
+              <w:left w:val="single" w:sz="4" w:space="0" w:color="000000"/>
+              <w:bottom w:val="single" w:sz="4" w:space="0" w:color="000000"/>
+              <w:right w:val="single" w:sz="4" w:space="0" w:color="000000"/>
+            </w:tcBorders>
+            <w:vAlign w:val="center"/>
+            <w:hideMark/>
+          </w:tcPr>
+          <w:p>
+            <w:pPr>
+              <w:spacing w:after="0"/>
+              <w:rPr>
+                <w:rFonts w:ascii="Times New Roman" w:eastAsia="Times New Roman" w:hAnsi="Times New Roman" w:cs="Times New Roman"/>
+                <w:sz w:val="24"/>
+                <w:szCs w:val="24"/>
+                <w:lang w:eastAsia="es-CO"/>
+              </w:rPr>
+            </w:pPr>
+          </w:p>
+        </w:tc>
+        <w:tc>
+          <w:tcPr>
+            <w:tcW w:w="0" w:type="auto"/>
+            <w:tcBorders>
+              <w:top w:val="single" w:sz="4" w:space="0" w:color="000000"/>
+              <w:left w:val="single" w:sz="4" w:space="0" w:color="000000"/>
+              <w:bottom w:val="single" w:sz="4" w:space="0" w:color="000000"/>
+              <w:right w:val="single" w:sz="4" w:space="0" w:color="000000"/>
+            </w:tcBorders>
+            <w:vAlign w:val="center"/>
+            <w:hideMark/>
+          </w:tcPr>
+          <w:p>
+            <w:pPr>
+              <w:spacing w:after="0" w:line="240" w:lineRule="auto"/>
+              <w:rPr>
+                <w:rFonts w:ascii="Times New Roman" w:eastAsia="Times New Roman" w:hAnsi="Times New Roman" w:cs="Times New Roman"/>
+                <w:sz w:val="24"/>
+                <w:szCs w:val="24"/>
+                <w:lang w:eastAsia="es-CO"/>
+              </w:rPr>
+            </w:pPr>
+            <w:r>
+              <w:rPr>
+                <w:rFonts w:ascii="Times New Roman" w:eastAsia="Times New Roman" w:hAnsi="Times New Roman" w:cs="Times New Roman"/>
+                <w:sz w:val="24"/>
+                <w:szCs w:val="24"/>
+                <w:lang w:eastAsia="es-CO"/>
+              </w:rPr>
+              <w:t>Seleccionar la opción del menu</w:t>
+            </w:r>
+          </w:p>
+        </w:tc>
+        <w:tc>
+          <w:tcPr>
+            <w:tcW w:w="0" w:type="auto"/>
+            <w:tcBorders>
+              <w:top w:val="single" w:sz="4" w:space="0" w:color="000000"/>
+              <w:left w:val="single" w:sz="4" w:space="0" w:color="000000"/>
+              <w:bottom w:val="single" w:sz="4" w:space="0" w:color="000000"/>
+              <w:right w:val="single" w:sz="4" w:space="0" w:color="000000"/>
+            </w:tcBorders>
+            <w:vAlign w:val="center"/>
+            <w:hideMark/>
+          </w:tcPr>
+          <w:p>
+            <w:pPr>
+              <w:spacing w:after="0" w:line="240" w:lineRule="auto"/>
+              <w:rPr>
+                <w:rFonts w:ascii="Times New Roman" w:eastAsia="Times New Roman" w:hAnsi="Times New Roman" w:cs="Times New Roman"/>
+                <w:sz w:val="24"/>
+                <w:szCs w:val="24"/>
+                <w:lang w:val="en-US" w:eastAsia="es-CO"/>
+              </w:rPr>
+            </w:pPr>
+            <w:r>
+              <w:rPr>
+                <w:rFonts w:ascii="Times New Roman" w:eastAsia="Times New Roman" w:hAnsi="Times New Roman" w:cs="Times New Roman"/>
+                <w:sz w:val="24"/>
+                <w:szCs w:val="24"/>
+                <w:lang w:val="en-US" w:eastAsia="es-CO"/>
+              </w:rPr>
+              <w:t>int</w:t>
+            </w:r>
+          </w:p>
+        </w:tc>
+        <w:tc>
+          <w:tcPr>
+            <w:tcW w:w="0" w:type="auto"/>
+            <w:tcBorders>
+              <w:top w:val="single" w:sz="4" w:space="0" w:color="000000"/>
+              <w:left w:val="single" w:sz="4" w:space="0" w:color="000000"/>
+              <w:bottom w:val="single" w:sz="4" w:space="0" w:color="000000"/>
+              <w:right w:val="single" w:sz="4" w:space="0" w:color="000000"/>
+            </w:tcBorders>
+            <w:vAlign w:val="center"/>
+            <w:hideMark/>
+          </w:tcPr>
+          <w:p>
+            <w:pPr>
+              <w:spacing w:after="0" w:line="240" w:lineRule="auto"/>
+              <w:rPr>
+                <w:rFonts w:ascii="Times New Roman" w:eastAsia="Times New Roman" w:hAnsi="Times New Roman" w:cs="Times New Roman"/>
+                <w:sz w:val="24"/>
+                <w:szCs w:val="24"/>
+                <w:lang w:eastAsia="es-CO"/>
+              </w:rPr>
+            </w:pPr>
+          </w:p>
+        </w:tc>
+      </w:tr>
+      <w:tr>
+        <w:trPr>
+          <w:trHeight w:val="1255"/>
+        </w:trPr>
+        <w:tc>
+          <w:tcPr>
+            <w:tcW w:w="0" w:type="auto"/>
+            <w:tcBorders>
+              <w:top w:val="single" w:sz="4" w:space="0" w:color="000000"/>
+              <w:left w:val="single" w:sz="4" w:space="0" w:color="000000"/>
+              <w:bottom w:val="single" w:sz="4" w:space="0" w:color="000000"/>
+              <w:right w:val="single" w:sz="4" w:space="0" w:color="000000"/>
+            </w:tcBorders>
+            <w:shd w:val="clear" w:color="auto" w:fill="D9E2F3"/>
+            <w:vAlign w:val="center"/>
+            <w:hideMark/>
+          </w:tcPr>
+          <w:p>
+            <w:pPr>
+              <w:spacing w:after="0" w:line="240" w:lineRule="auto"/>
+              <w:rPr>
+                <w:rFonts w:ascii="Times New Roman" w:eastAsia="Times New Roman" w:hAnsi="Times New Roman" w:cs="Times New Roman"/>
+                <w:sz w:val="24"/>
+                <w:szCs w:val="24"/>
+                <w:lang w:eastAsia="es-CO"/>
+              </w:rPr>
+            </w:pPr>
+            <w:r>
+              <w:rPr>
+                <w:rFonts w:ascii="Calibri" w:eastAsia="Times New Roman" w:hAnsi="Calibri" w:cs="Calibri"/>
+                <w:color w:val="000000"/>
+                <w:lang w:eastAsia="es-CO"/>
+              </w:rPr>
+              <w:t>Actividades generales necesarias para obtener los resultados</w:t>
+            </w:r>
+          </w:p>
+        </w:tc>
+        <w:tc>
+          <w:tcPr>
+            <w:tcW w:w="0" w:type="auto"/>
+            <w:gridSpan w:val="3"/>
+            <w:tcBorders>
+              <w:top w:val="single" w:sz="4" w:space="0" w:color="000000"/>
+              <w:left w:val="single" w:sz="4" w:space="0" w:color="000000"/>
+              <w:bottom w:val="single" w:sz="4" w:space="0" w:color="000000"/>
+              <w:right w:val="single" w:sz="4" w:space="0" w:color="000000"/>
+            </w:tcBorders>
+            <w:vAlign w:val="center"/>
+            <w:hideMark/>
+          </w:tcPr>
+          <w:p>
+            <w:pPr>
+              <w:spacing w:after="0" w:line="240" w:lineRule="auto"/>
+              <w:rPr>
+                <w:rFonts w:ascii="Times New Roman" w:eastAsia="Times New Roman" w:hAnsi="Times New Roman" w:cs="Times New Roman"/>
+                <w:sz w:val="24"/>
+                <w:szCs w:val="24"/>
+                <w:lang w:eastAsia="es-CO"/>
+              </w:rPr>
+            </w:pPr>
+          </w:p>
+        </w:tc>
+      </w:tr>
+      <w:tr>
+        <w:trPr>
+          <w:trHeight w:val="727"/>
+        </w:trPr>
+        <w:tc>
+          <w:tcPr>
+            <w:tcW w:w="0" w:type="auto"/>
+            <w:tcBorders>
+              <w:top w:val="single" w:sz="4" w:space="0" w:color="000000"/>
+              <w:left w:val="single" w:sz="4" w:space="0" w:color="000000"/>
+              <w:bottom w:val="single" w:sz="4" w:space="0" w:color="000000"/>
+              <w:right w:val="single" w:sz="4" w:space="0" w:color="000000"/>
+            </w:tcBorders>
+            <w:shd w:val="clear" w:color="auto" w:fill="D9E2F3"/>
+            <w:vAlign w:val="center"/>
+            <w:hideMark/>
+          </w:tcPr>
+          <w:p>
+            <w:pPr>
+              <w:spacing w:after="0" w:line="240" w:lineRule="auto"/>
+              <w:rPr>
+                <w:rFonts w:ascii="Times New Roman" w:eastAsia="Times New Roman" w:hAnsi="Times New Roman" w:cs="Times New Roman"/>
+                <w:sz w:val="24"/>
+                <w:szCs w:val="24"/>
+                <w:lang w:eastAsia="es-CO"/>
+              </w:rPr>
+            </w:pPr>
+            <w:r>
+              <w:rPr>
+                <w:rFonts w:ascii="Calibri" w:eastAsia="Times New Roman" w:hAnsi="Calibri" w:cs="Calibri"/>
+                <w:color w:val="000000"/>
+                <w:lang w:eastAsia="es-CO"/>
+              </w:rPr>
+              <w:lastRenderedPageBreak/>
+              <w:t>Resultado o postcondición</w:t>
+            </w:r>
+          </w:p>
+        </w:tc>
+        <w:tc>
+          <w:tcPr>
+            <w:tcW w:w="0" w:type="auto"/>
+            <w:gridSpan w:val="3"/>
+            <w:tcBorders>
+              <w:top w:val="single" w:sz="4" w:space="0" w:color="000000"/>
+              <w:left w:val="single" w:sz="4" w:space="0" w:color="000000"/>
+              <w:bottom w:val="single" w:sz="4" w:space="0" w:color="000000"/>
+              <w:right w:val="single" w:sz="4" w:space="0" w:color="000000"/>
+            </w:tcBorders>
+            <w:vAlign w:val="center"/>
+            <w:hideMark/>
+          </w:tcPr>
+          <w:p>
+            <w:pPr>
+              <w:spacing w:after="0" w:line="240" w:lineRule="auto"/>
+              <w:rPr>
+                <w:rFonts w:ascii="Times New Roman" w:eastAsia="Times New Roman" w:hAnsi="Times New Roman" w:cs="Times New Roman"/>
+                <w:sz w:val="24"/>
+                <w:szCs w:val="24"/>
+                <w:lang w:eastAsia="es-CO"/>
+              </w:rPr>
+            </w:pPr>
+            <w:r>
+              <w:rPr>
+                <w:rFonts w:ascii="Times New Roman" w:eastAsia="Times New Roman" w:hAnsi="Times New Roman" w:cs="Times New Roman"/>
+                <w:sz w:val="24"/>
+                <w:szCs w:val="24"/>
+                <w:lang w:eastAsia="es-CO"/>
+              </w:rPr>
+              <w:t xml:space="preserve">Ya debe haber al menos </w:t>
+            </w:r>
+            <w:r>
+              <w:rPr>
+                <w:rFonts w:ascii="Times New Roman" w:eastAsia="Times New Roman" w:hAnsi="Times New Roman" w:cs="Times New Roman"/>
+                <w:sz w:val="24"/>
+                <w:szCs w:val="24"/>
+                <w:lang w:eastAsia="es-CO"/>
+              </w:rPr>
+              <w:t>un humedal registrado.</w:t>
+            </w:r>
+          </w:p>
+        </w:tc>
+      </w:tr>
+      <w:tr>
+        <w:trPr>
+          <w:trHeight w:val="286"/>
+        </w:trPr>
+        <w:tc>
+          <w:tcPr>
+            <w:tcW w:w="0" w:type="auto"/>
+            <w:vMerge w:val="restart"/>
+            <w:tcBorders>
+              <w:top w:val="single" w:sz="4" w:space="0" w:color="000000"/>
+              <w:left w:val="single" w:sz="4" w:space="0" w:color="000000"/>
+              <w:bottom w:val="single" w:sz="4" w:space="0" w:color="000000"/>
+              <w:right w:val="single" w:sz="4" w:space="0" w:color="000000"/>
+            </w:tcBorders>
+            <w:shd w:val="clear" w:color="auto" w:fill="D9E2F3"/>
+            <w:vAlign w:val="center"/>
+            <w:hideMark/>
+          </w:tcPr>
+          <w:p>
+            <w:pPr>
+              <w:spacing w:after="0" w:line="240" w:lineRule="auto"/>
+              <w:rPr>
+                <w:rFonts w:ascii="Times New Roman" w:eastAsia="Times New Roman" w:hAnsi="Times New Roman" w:cs="Times New Roman"/>
+                <w:sz w:val="24"/>
+                <w:szCs w:val="24"/>
+                <w:lang w:eastAsia="es-CO"/>
+              </w:rPr>
+            </w:pPr>
+            <w:r>
+              <w:rPr>
+                <w:rFonts w:ascii="Calibri" w:eastAsia="Times New Roman" w:hAnsi="Calibri" w:cs="Calibri"/>
+                <w:color w:val="000000"/>
+                <w:lang w:eastAsia="es-CO"/>
+              </w:rPr>
+              <w:t>Salidas</w:t>
+            </w:r>
+          </w:p>
+        </w:tc>
+        <w:tc>
+          <w:tcPr>
+            <w:tcW w:w="0" w:type="auto"/>
+            <w:tcBorders>
+              <w:top w:val="single" w:sz="4" w:space="0" w:color="000000"/>
+              <w:left w:val="single" w:sz="4" w:space="0" w:color="000000"/>
+              <w:bottom w:val="single" w:sz="4" w:space="0" w:color="000000"/>
+              <w:right w:val="single" w:sz="4" w:space="0" w:color="000000"/>
+            </w:tcBorders>
+            <w:vAlign w:val="center"/>
+            <w:hideMark/>
+          </w:tcPr>
+          <w:p>
+            <w:pPr>
+              <w:spacing w:after="0" w:line="240" w:lineRule="auto"/>
+              <w:jc w:val="center"/>
+              <w:rPr>
+                <w:rFonts w:ascii="Times New Roman" w:eastAsia="Times New Roman" w:hAnsi="Times New Roman" w:cs="Times New Roman"/>
+                <w:sz w:val="24"/>
+                <w:szCs w:val="24"/>
+                <w:lang w:eastAsia="es-CO"/>
+              </w:rPr>
+            </w:pPr>
+            <w:r>
+              <w:rPr>
+                <w:rFonts w:ascii="Calibri" w:eastAsia="Times New Roman" w:hAnsi="Calibri" w:cs="Calibri"/>
+                <w:color w:val="000000"/>
+                <w:lang w:eastAsia="es-CO"/>
+              </w:rPr>
+              <w:t>Nombre entrada</w:t>
+            </w:r>
+          </w:p>
+        </w:tc>
+        <w:tc>
+          <w:tcPr>
+            <w:tcW w:w="0" w:type="auto"/>
+            <w:tcBorders>
+              <w:top w:val="single" w:sz="4" w:space="0" w:color="000000"/>
+              <w:left w:val="single" w:sz="4" w:space="0" w:color="000000"/>
+              <w:bottom w:val="single" w:sz="4" w:space="0" w:color="000000"/>
+              <w:right w:val="single" w:sz="4" w:space="0" w:color="000000"/>
+            </w:tcBorders>
+            <w:vAlign w:val="center"/>
+            <w:hideMark/>
+          </w:tcPr>
+          <w:p>
+            <w:pPr>
+              <w:spacing w:after="0" w:line="240" w:lineRule="auto"/>
+              <w:jc w:val="center"/>
+              <w:rPr>
+                <w:rFonts w:ascii="Times New Roman" w:eastAsia="Times New Roman" w:hAnsi="Times New Roman" w:cs="Times New Roman"/>
+                <w:sz w:val="24"/>
+                <w:szCs w:val="24"/>
+                <w:lang w:eastAsia="es-CO"/>
+              </w:rPr>
+            </w:pPr>
+            <w:r>
+              <w:rPr>
+                <w:rFonts w:ascii="Calibri" w:eastAsia="Times New Roman" w:hAnsi="Calibri" w:cs="Calibri"/>
+                <w:color w:val="000000"/>
+                <w:lang w:eastAsia="es-CO"/>
+              </w:rPr>
+              <w:t>Tipo de dato</w:t>
+            </w:r>
+          </w:p>
+        </w:tc>
+        <w:tc>
+          <w:tcPr>
+            <w:tcW w:w="0" w:type="auto"/>
+            <w:tcBorders>
+              <w:top w:val="single" w:sz="4" w:space="0" w:color="000000"/>
+              <w:left w:val="single" w:sz="4" w:space="0" w:color="000000"/>
+              <w:bottom w:val="single" w:sz="4" w:space="0" w:color="000000"/>
+              <w:right w:val="single" w:sz="4" w:space="0" w:color="000000"/>
+            </w:tcBorders>
+            <w:vAlign w:val="center"/>
+            <w:hideMark/>
+          </w:tcPr>
+          <w:p>
+            <w:pPr>
+              <w:spacing w:after="0" w:line="240" w:lineRule="auto"/>
+              <w:jc w:val="center"/>
+              <w:rPr>
+                <w:rFonts w:ascii="Times New Roman" w:eastAsia="Times New Roman" w:hAnsi="Times New Roman" w:cs="Times New Roman"/>
+                <w:sz w:val="24"/>
+                <w:szCs w:val="24"/>
+                <w:lang w:eastAsia="es-CO"/>
+              </w:rPr>
+            </w:pPr>
+            <w:r>
+              <w:rPr>
+                <w:rFonts w:ascii="Calibri" w:eastAsia="Times New Roman" w:hAnsi="Calibri" w:cs="Calibri"/>
+                <w:color w:val="000000"/>
+                <w:lang w:eastAsia="es-CO"/>
+              </w:rPr>
+              <w:t>Condición de selección o repetición</w:t>
+            </w:r>
+          </w:p>
+        </w:tc>
+      </w:tr>
+      <w:tr>
+        <w:trPr>
+          <w:trHeight w:val="488"/>
+        </w:trPr>
+        <w:tc>
+          <w:tcPr>
+            <w:tcW w:w="0" w:type="auto"/>
+            <w:vMerge/>
+            <w:tcBorders>
+              <w:top w:val="single" w:sz="4" w:space="0" w:color="000000"/>
+              <w:left w:val="single" w:sz="4" w:space="0" w:color="000000"/>
+              <w:bottom w:val="single" w:sz="4" w:space="0" w:color="000000"/>
+              <w:right w:val="single" w:sz="4" w:space="0" w:color="000000"/>
+            </w:tcBorders>
+            <w:vAlign w:val="center"/>
+            <w:hideMark/>
+          </w:tcPr>
+          <w:p>
+            <w:pPr>
+              <w:spacing w:after="0"/>
+              <w:rPr>
+                <w:rFonts w:ascii="Times New Roman" w:eastAsia="Times New Roman" w:hAnsi="Times New Roman" w:cs="Times New Roman"/>
+                <w:sz w:val="24"/>
+                <w:szCs w:val="24"/>
+                <w:lang w:eastAsia="es-CO"/>
+              </w:rPr>
+            </w:pPr>
+          </w:p>
+        </w:tc>
+        <w:tc>
+          <w:tcPr>
+            <w:tcW w:w="0" w:type="auto"/>
+            <w:tcBorders>
+              <w:top w:val="single" w:sz="4" w:space="0" w:color="000000"/>
+              <w:left w:val="single" w:sz="4" w:space="0" w:color="000000"/>
+              <w:bottom w:val="single" w:sz="4" w:space="0" w:color="000000"/>
+              <w:right w:val="single" w:sz="4" w:space="0" w:color="000000"/>
+            </w:tcBorders>
+            <w:vAlign w:val="center"/>
+            <w:hideMark/>
+          </w:tcPr>
+          <w:p>
+            <w:pPr>
+              <w:spacing w:after="0" w:line="240" w:lineRule="auto"/>
+              <w:rPr>
+                <w:rFonts w:ascii="Times New Roman" w:eastAsia="Times New Roman" w:hAnsi="Times New Roman" w:cs="Times New Roman"/>
+                <w:sz w:val="24"/>
+                <w:szCs w:val="24"/>
+                <w:lang w:eastAsia="es-CO"/>
+              </w:rPr>
+            </w:pPr>
+            <w:r>
+              <w:rPr>
+                <w:rFonts w:ascii="Times New Roman" w:eastAsia="Times New Roman" w:hAnsi="Times New Roman" w:cs="Times New Roman"/>
+                <w:sz w:val="24"/>
+                <w:szCs w:val="24"/>
+                <w:lang w:eastAsia="es-CO"/>
+              </w:rPr>
+              <w:t>Nombre del humedal con mas especies de fauna registrada.</w:t>
+            </w:r>
+          </w:p>
+        </w:tc>
+        <w:tc>
+          <w:tcPr>
+            <w:tcW w:w="0" w:type="auto"/>
+            <w:tcBorders>
+              <w:top w:val="single" w:sz="4" w:space="0" w:color="000000"/>
+              <w:left w:val="single" w:sz="4" w:space="0" w:color="000000"/>
+              <w:bottom w:val="single" w:sz="4" w:space="0" w:color="000000"/>
+              <w:right w:val="single" w:sz="4" w:space="0" w:color="000000"/>
+            </w:tcBorders>
+            <w:vAlign w:val="center"/>
+            <w:hideMark/>
+          </w:tcPr>
+          <w:p>
+            <w:pPr>
+              <w:spacing w:after="0" w:line="240" w:lineRule="auto"/>
+              <w:rPr>
+                <w:rFonts w:ascii="Times New Roman" w:eastAsia="Times New Roman" w:hAnsi="Times New Roman" w:cs="Times New Roman"/>
+                <w:sz w:val="24"/>
+                <w:szCs w:val="24"/>
+                <w:lang w:eastAsia="es-CO"/>
+              </w:rPr>
+            </w:pPr>
+            <w:r>
+              <w:rPr>
+                <w:rFonts w:ascii="Times New Roman" w:eastAsia="Times New Roman" w:hAnsi="Times New Roman" w:cs="Times New Roman"/>
+                <w:sz w:val="24"/>
+                <w:szCs w:val="24"/>
+                <w:lang w:eastAsia="es-CO"/>
+              </w:rPr>
+              <w:t>String</w:t>
+            </w:r>
+          </w:p>
+        </w:tc>
+        <w:tc>
+          <w:tcPr>
+            <w:tcW w:w="0" w:type="auto"/>
+            <w:tcBorders>
+              <w:top w:val="single" w:sz="4" w:space="0" w:color="000000"/>
+              <w:left w:val="single" w:sz="4" w:space="0" w:color="000000"/>
+              <w:bottom w:val="single" w:sz="4" w:space="0" w:color="000000"/>
+              <w:right w:val="single" w:sz="4" w:space="0" w:color="000000"/>
+            </w:tcBorders>
+            <w:vAlign w:val="center"/>
+            <w:hideMark/>
+          </w:tcPr>
+          <w:p>
+            <w:pPr>
               <w:rPr>
                 <w:rFonts w:ascii="Times New Roman" w:eastAsia="Times New Roman" w:hAnsi="Times New Roman" w:cs="Times New Roman"/>
                 <w:sz w:val="24"/>

</xml_diff>